<commit_message>
Did the final delivery (small corrections, added introduction, fixed few things)
</commit_message>
<xml_diff>
--- a/Relatório v4.docx
+++ b/Relatório v4.docx
@@ -630,7 +630,7 @@
           <w:r>
             <w:fldChar w:fldCharType="separate"/>
           </w:r>
-          <w:hyperlink w:anchor="_Toc180863361" w:history="1">
+          <w:hyperlink w:anchor="_Toc180866495" w:history="1">
             <w:r>
               <w:rPr>
                 <w:rStyle w:val="Hyperlink"/>
@@ -657,7 +657,7 @@
                 <w:noProof/>
                 <w:webHidden/>
               </w:rPr>
-              <w:instrText xml:space="preserve"> PAGEREF _Toc180863361 \h </w:instrText>
+              <w:instrText xml:space="preserve"> PAGEREF _Toc180866495 \h </w:instrText>
             </w:r>
             <w:r>
               <w:rPr>
@@ -702,7 +702,7 @@
               <w:lang w:eastAsia="pt-PT"/>
             </w:rPr>
           </w:pPr>
-          <w:hyperlink w:anchor="_Toc180863362" w:history="1">
+          <w:hyperlink w:anchor="_Toc180866496" w:history="1">
             <w:r>
               <w:rPr>
                 <w:rStyle w:val="Hyperlink"/>
@@ -745,7 +745,7 @@
                 <w:noProof/>
                 <w:webHidden/>
               </w:rPr>
-              <w:instrText xml:space="preserve"> PAGEREF _Toc180863362 \h </w:instrText>
+              <w:instrText xml:space="preserve"> PAGEREF _Toc180866496 \h </w:instrText>
             </w:r>
             <w:r>
               <w:rPr>
@@ -790,7 +790,7 @@
               <w:lang w:eastAsia="pt-PT"/>
             </w:rPr>
           </w:pPr>
-          <w:hyperlink w:anchor="_Toc180863363" w:history="1">
+          <w:hyperlink w:anchor="_Toc180866497" w:history="1">
             <w:r>
               <w:rPr>
                 <w:rStyle w:val="Hyperlink"/>
@@ -833,7 +833,7 @@
                 <w:noProof/>
                 <w:webHidden/>
               </w:rPr>
-              <w:instrText xml:space="preserve"> PAGEREF _Toc180863363 \h </w:instrText>
+              <w:instrText xml:space="preserve"> PAGEREF _Toc180866497 \h </w:instrText>
             </w:r>
             <w:r>
               <w:rPr>
@@ -878,7 +878,7 @@
               <w:lang w:eastAsia="pt-PT"/>
             </w:rPr>
           </w:pPr>
-          <w:hyperlink w:anchor="_Toc180863364" w:history="1">
+          <w:hyperlink w:anchor="_Toc180866498" w:history="1">
             <w:r>
               <w:rPr>
                 <w:rStyle w:val="Hyperlink"/>
@@ -921,7 +921,7 @@
                 <w:noProof/>
                 <w:webHidden/>
               </w:rPr>
-              <w:instrText xml:space="preserve"> PAGEREF _Toc180863364 \h </w:instrText>
+              <w:instrText xml:space="preserve"> PAGEREF _Toc180866498 \h </w:instrText>
             </w:r>
             <w:r>
               <w:rPr>
@@ -965,7 +965,7 @@
               <w:lang w:eastAsia="pt-PT"/>
             </w:rPr>
           </w:pPr>
-          <w:hyperlink w:anchor="_Toc180863365" w:history="1">
+          <w:hyperlink w:anchor="_Toc180866499" w:history="1">
             <w:r>
               <w:rPr>
                 <w:rStyle w:val="Hyperlink"/>
@@ -992,7 +992,7 @@
                 <w:noProof/>
                 <w:webHidden/>
               </w:rPr>
-              <w:instrText xml:space="preserve"> PAGEREF _Toc180863365 \h </w:instrText>
+              <w:instrText xml:space="preserve"> PAGEREF _Toc180866499 \h </w:instrText>
             </w:r>
             <w:r>
               <w:rPr>
@@ -1036,7 +1036,7 @@
               <w:lang w:eastAsia="pt-PT"/>
             </w:rPr>
           </w:pPr>
-          <w:hyperlink w:anchor="_Toc180863366" w:history="1">
+          <w:hyperlink w:anchor="_Toc180866500" w:history="1">
             <w:r>
               <w:rPr>
                 <w:rStyle w:val="Hyperlink"/>
@@ -1063,7 +1063,7 @@
                 <w:noProof/>
                 <w:webHidden/>
               </w:rPr>
-              <w:instrText xml:space="preserve"> PAGEREF _Toc180863366 \h </w:instrText>
+              <w:instrText xml:space="preserve"> PAGEREF _Toc180866500 \h </w:instrText>
             </w:r>
             <w:r>
               <w:rPr>
@@ -1107,7 +1107,7 @@
               <w:lang w:eastAsia="pt-PT"/>
             </w:rPr>
           </w:pPr>
-          <w:hyperlink w:anchor="_Toc180863367" w:history="1">
+          <w:hyperlink w:anchor="_Toc180866501" w:history="1">
             <w:r>
               <w:rPr>
                 <w:rStyle w:val="Hyperlink"/>
@@ -1134,7 +1134,7 @@
                 <w:noProof/>
                 <w:webHidden/>
               </w:rPr>
-              <w:instrText xml:space="preserve"> PAGEREF _Toc180863367 \h </w:instrText>
+              <w:instrText xml:space="preserve"> PAGEREF _Toc180866501 \h </w:instrText>
             </w:r>
             <w:r>
               <w:rPr>
@@ -1179,7 +1179,7 @@
               <w:lang w:eastAsia="pt-PT"/>
             </w:rPr>
           </w:pPr>
-          <w:hyperlink w:anchor="_Toc180863368" w:history="1">
+          <w:hyperlink w:anchor="_Toc180866502" w:history="1">
             <w:r>
               <w:rPr>
                 <w:rStyle w:val="Hyperlink"/>
@@ -1222,7 +1222,7 @@
                 <w:noProof/>
                 <w:webHidden/>
               </w:rPr>
-              <w:instrText xml:space="preserve"> PAGEREF _Toc180863368 \h </w:instrText>
+              <w:instrText xml:space="preserve"> PAGEREF _Toc180866502 \h </w:instrText>
             </w:r>
             <w:r>
               <w:rPr>
@@ -1267,7 +1267,7 @@
               <w:lang w:eastAsia="pt-PT"/>
             </w:rPr>
           </w:pPr>
-          <w:hyperlink w:anchor="_Toc180863369" w:history="1">
+          <w:hyperlink w:anchor="_Toc180866503" w:history="1">
             <w:r>
               <w:rPr>
                 <w:rStyle w:val="Hyperlink"/>
@@ -1310,7 +1310,7 @@
                 <w:noProof/>
                 <w:webHidden/>
               </w:rPr>
-              <w:instrText xml:space="preserve"> PAGEREF _Toc180863369 \h </w:instrText>
+              <w:instrText xml:space="preserve"> PAGEREF _Toc180866503 \h </w:instrText>
             </w:r>
             <w:r>
               <w:rPr>
@@ -1330,7 +1330,78 @@
                 <w:noProof/>
                 <w:webHidden/>
               </w:rPr>
-              <w:t>13</w:t>
+              <w:t>14</w:t>
+            </w:r>
+            <w:r>
+              <w:rPr>
+                <w:noProof/>
+                <w:webHidden/>
+              </w:rPr>
+              <w:fldChar w:fldCharType="end"/>
+            </w:r>
+          </w:hyperlink>
+        </w:p>
+        <w:p>
+          <w:pPr>
+            <w:pStyle w:val="TOC2"/>
+            <w:tabs>
+              <w:tab w:val="right" w:leader="dot" w:pos="9350"/>
+            </w:tabs>
+            <w:rPr>
+              <w:rFonts w:eastAsiaTheme="minorEastAsia"/>
+              <w:noProof/>
+              <w:kern w:val="2"/>
+              <w:lang w:eastAsia="pt-PT"/>
+            </w:rPr>
+          </w:pPr>
+          <w:hyperlink w:anchor="_Toc180866504" w:history="1">
+            <w:r>
+              <w:rPr>
+                <w:rStyle w:val="Hyperlink"/>
+                <w:noProof/>
+              </w:rPr>
+              <w:t>Exemplos</w:t>
+            </w:r>
+            <w:r>
+              <w:rPr>
+                <w:noProof/>
+                <w:webHidden/>
+              </w:rPr>
+              <w:tab/>
+            </w:r>
+            <w:r>
+              <w:rPr>
+                <w:noProof/>
+                <w:webHidden/>
+              </w:rPr>
+              <w:fldChar w:fldCharType="begin"/>
+            </w:r>
+            <w:r>
+              <w:rPr>
+                <w:noProof/>
+                <w:webHidden/>
+              </w:rPr>
+              <w:instrText xml:space="preserve"> PAGEREF _Toc180866504 \h </w:instrText>
+            </w:r>
+            <w:r>
+              <w:rPr>
+                <w:noProof/>
+                <w:webHidden/>
+              </w:rPr>
+            </w:r>
+            <w:r>
+              <w:rPr>
+                <w:noProof/>
+                <w:webHidden/>
+              </w:rPr>
+              <w:fldChar w:fldCharType="separate"/>
+            </w:r>
+            <w:r>
+              <w:rPr>
+                <w:noProof/>
+                <w:webHidden/>
+              </w:rPr>
+              <w:t>14</w:t>
             </w:r>
             <w:r>
               <w:rPr>
@@ -1417,9 +1488,8 @@
       <w:pPr>
         <w:pStyle w:val="Heading1"/>
       </w:pPr>
-      <w:bookmarkStart w:id="0" w:name="_Toc180863361"/>
-      <w:r>
-        <w:lastRenderedPageBreak/>
+      <w:bookmarkStart w:id="0" w:name="_Toc180866495"/>
+      <w:r>
         <w:t>Introdução</w:t>
       </w:r>
       <w:bookmarkEnd w:id="0"/>
@@ -1512,7 +1582,6 @@
         <w:pStyle w:val="Title"/>
       </w:pPr>
       <w:r>
-        <w:lastRenderedPageBreak/>
         <w:t>Parte 1</w:t>
       </w:r>
     </w:p>
@@ -1529,7 +1598,7 @@
           <w:numId w:val="28"/>
         </w:numPr>
       </w:pPr>
-      <w:bookmarkStart w:id="1" w:name="_Toc180863362"/>
+      <w:bookmarkStart w:id="1" w:name="_Toc180866496"/>
       <w:r>
         <w:t>Confidencialidade e Autenticidade no Esquema CI</w:t>
       </w:r>
@@ -2537,9 +2606,8 @@
           <w:numId w:val="28"/>
         </w:numPr>
       </w:pPr>
-      <w:bookmarkStart w:id="2" w:name="_Toc180863363"/>
-      <w:r>
-        <w:lastRenderedPageBreak/>
+      <w:bookmarkStart w:id="2" w:name="_Toc180866497"/>
+      <w:r>
         <w:t>Protocolo de Estabelecimento Seguro de Chave Simétrica</w:t>
       </w:r>
       <w:bookmarkEnd w:id="2"/>
@@ -2764,7 +2832,7 @@
           <w:numId w:val="29"/>
         </w:numPr>
       </w:pPr>
-      <w:bookmarkStart w:id="3" w:name="_Toc180863364"/>
+      <w:bookmarkStart w:id="3" w:name="_Toc180866498"/>
       <w:r>
         <w:t>Conceito de Não Repúdio e sua Aplicação na Comunicação</w:t>
       </w:r>
@@ -2946,7 +3014,7 @@
       <w:pPr>
         <w:pStyle w:val="Heading1"/>
       </w:pPr>
-      <w:bookmarkStart w:id="4" w:name="_Toc180863365"/>
+      <w:bookmarkStart w:id="4" w:name="_Toc180866499"/>
       <w:r>
         <w:t>4. Certificados X.509 e Perfil PKIX</w:t>
       </w:r>
@@ -2956,7 +3024,7 @@
       <w:pPr>
         <w:pStyle w:val="Heading2"/>
       </w:pPr>
-      <w:bookmarkStart w:id="5" w:name="_Toc180863366"/>
+      <w:bookmarkStart w:id="5" w:name="_Toc180866500"/>
       <w:r>
         <w:t>4.1. Confiança em Certificados e Situações de Perda de Confiança</w:t>
       </w:r>
@@ -3335,7 +3403,7 @@
       <w:pPr>
         <w:pStyle w:val="Heading1"/>
       </w:pPr>
-      <w:bookmarkStart w:id="6" w:name="_Toc180863367"/>
+      <w:bookmarkStart w:id="6" w:name="_Toc180866501"/>
       <w:r>
         <w:t>5.</w:t>
       </w:r>
@@ -5155,7 +5223,7 @@
           <w:numId w:val="14"/>
         </w:numPr>
       </w:pPr>
-      <w:bookmarkStart w:id="7" w:name="_Toc180863368"/>
+      <w:bookmarkStart w:id="7" w:name="_Toc180866502"/>
       <w:r>
         <w:t xml:space="preserve">Gerador de </w:t>
       </w:r>
@@ -5282,6 +5350,56 @@
       <w:r>
         <w:t xml:space="preserve"> certificates-keys/trust-anchors/CA1.cer SHA-256</w:t>
       </w:r>
+    </w:p>
+    <w:p>
+      <w:pPr>
+        <w:pStyle w:val="terminal"/>
+      </w:pPr>
+    </w:p>
+    <w:p>
+      <w:pPr>
+        <w:pStyle w:val="terminal"/>
+      </w:pPr>
+    </w:p>
+    <w:p>
+      <w:pPr>
+        <w:pStyle w:val="terminal"/>
+      </w:pPr>
+    </w:p>
+    <w:p>
+      <w:pPr>
+        <w:pStyle w:val="terminal"/>
+      </w:pPr>
+    </w:p>
+    <w:p>
+      <w:pPr>
+        <w:pStyle w:val="terminal"/>
+      </w:pPr>
+    </w:p>
+    <w:p>
+      <w:pPr>
+        <w:pStyle w:val="terminal"/>
+      </w:pPr>
+    </w:p>
+    <w:p>
+      <w:pPr>
+        <w:pStyle w:val="terminal"/>
+      </w:pPr>
+    </w:p>
+    <w:p>
+      <w:pPr>
+        <w:pStyle w:val="terminal"/>
+      </w:pPr>
+    </w:p>
+    <w:p>
+      <w:pPr>
+        <w:pStyle w:val="terminal"/>
+      </w:pPr>
+    </w:p>
+    <w:p>
+      <w:pPr>
+        <w:pStyle w:val="terminal"/>
+      </w:pPr>
     </w:p>
     <w:p>
       <w:pPr>
@@ -5301,8 +5419,9 @@
           <w:numId w:val="14"/>
         </w:numPr>
       </w:pPr>
-      <w:bookmarkStart w:id="8" w:name="_Toc180863369"/>
-      <w:r>
+      <w:bookmarkStart w:id="8" w:name="_Toc180866503"/>
+      <w:r>
+        <w:lastRenderedPageBreak/>
         <w:t xml:space="preserve">Implementação de um Sistema de Criptografia Híbrida para </w:t>
       </w:r>
       <w:r>
@@ -5369,11 +5488,193 @@
     </w:p>
     <w:p>
       <w:pPr>
+        <w:pStyle w:val="Heading2"/>
+      </w:pPr>
+      <w:bookmarkStart w:id="9" w:name="_Toc180866504"/>
+      <w:r>
+        <w:t>Exemplos</w:t>
+      </w:r>
+      <w:bookmarkEnd w:id="9"/>
+    </w:p>
+    <w:p/>
+    <w:p>
+      <w:r>
+        <w:t xml:space="preserve">1. </w:t>
+      </w:r>
+      <w:r>
+        <w:t>Encriptação e Decrip</w:t>
+      </w:r>
+      <w:r>
+        <w:t>t</w:t>
+      </w:r>
+      <w:r>
+        <w:t>ação com</w:t>
+      </w:r>
+      <w:r>
+        <w:t xml:space="preserve"> AES/CBC/PKCS5Padding</w:t>
+      </w:r>
+    </w:p>
+    <w:p>
+      <w:r>
+        <w:t>Comando de encriptação</w:t>
+      </w:r>
+      <w:r>
+        <w:t>:</w:t>
+      </w:r>
+    </w:p>
+    <w:p>
+      <w:pPr>
         <w:pStyle w:val="terminal"/>
         <w:rPr>
           <w:lang w:val="pt-PT"/>
         </w:rPr>
       </w:pPr>
+      <w:r>
+        <w:rPr>
+          <w:lang w:val="pt-PT"/>
+        </w:rPr>
+        <w:t>java -</w:t>
+      </w:r>
+      <w:proofErr w:type="spellStart"/>
+      <w:proofErr w:type="gramStart"/>
+      <w:r>
+        <w:rPr>
+          <w:lang w:val="pt-PT"/>
+        </w:rPr>
+        <w:t>cp</w:t>
+      </w:r>
+      <w:proofErr w:type="spellEnd"/>
+      <w:r>
+        <w:rPr>
+          <w:lang w:val="pt-PT"/>
+        </w:rPr>
+        <w:t xml:space="preserve"> .;commons-codec-1.17.1.jar</w:t>
+      </w:r>
+      <w:proofErr w:type="gramEnd"/>
+      <w:r>
+        <w:rPr>
+          <w:lang w:val="pt-PT"/>
+        </w:rPr>
+        <w:t xml:space="preserve"> </w:t>
+      </w:r>
+      <w:proofErr w:type="spellStart"/>
+      <w:r>
+        <w:rPr>
+          <w:lang w:val="pt-PT"/>
+        </w:rPr>
+        <w:t>HybridFileEncryptor</w:t>
+      </w:r>
+      <w:proofErr w:type="spellEnd"/>
+      <w:r>
+        <w:rPr>
+          <w:lang w:val="pt-PT"/>
+        </w:rPr>
+        <w:t xml:space="preserve"> -</w:t>
+      </w:r>
+      <w:proofErr w:type="spellStart"/>
+      <w:r>
+        <w:rPr>
+          <w:lang w:val="pt-PT"/>
+        </w:rPr>
+        <w:t>enc</w:t>
+      </w:r>
+      <w:proofErr w:type="spellEnd"/>
+      <w:r>
+        <w:rPr>
+          <w:lang w:val="pt-PT"/>
+        </w:rPr>
+        <w:t xml:space="preserve"> mensagem.txt </w:t>
+      </w:r>
+      <w:proofErr w:type="spellStart"/>
+      <w:r>
+        <w:rPr>
+          <w:lang w:val="pt-PT"/>
+        </w:rPr>
+        <w:t>certificates-keys</w:t>
+      </w:r>
+      <w:proofErr w:type="spellEnd"/>
+      <w:r>
+        <w:rPr>
+          <w:lang w:val="pt-PT"/>
+        </w:rPr>
+        <w:t>\</w:t>
+      </w:r>
+      <w:proofErr w:type="spellStart"/>
+      <w:r>
+        <w:rPr>
+          <w:lang w:val="pt-PT"/>
+        </w:rPr>
+        <w:t>end-entities</w:t>
+      </w:r>
+      <w:proofErr w:type="spellEnd"/>
+      <w:r>
+        <w:rPr>
+          <w:lang w:val="pt-PT"/>
+        </w:rPr>
+        <w:t>\Alice_2.cer -</w:t>
+      </w:r>
+      <w:proofErr w:type="spellStart"/>
+      <w:r>
+        <w:rPr>
+          <w:lang w:val="pt-PT"/>
+        </w:rPr>
+        <w:t>symAlg</w:t>
+      </w:r>
+      <w:proofErr w:type="spellEnd"/>
+      <w:r>
+        <w:rPr>
+          <w:lang w:val="pt-PT"/>
+        </w:rPr>
+        <w:t xml:space="preserve"> AES -</w:t>
+      </w:r>
+      <w:proofErr w:type="spellStart"/>
+      <w:r>
+        <w:rPr>
+          <w:lang w:val="pt-PT"/>
+        </w:rPr>
+        <w:t>asymAlg</w:t>
+      </w:r>
+      <w:proofErr w:type="spellEnd"/>
+      <w:r>
+        <w:rPr>
+          <w:lang w:val="pt-PT"/>
+        </w:rPr>
+        <w:t xml:space="preserve"> RSA -</w:t>
+      </w:r>
+      <w:proofErr w:type="spellStart"/>
+      <w:r>
+        <w:rPr>
+          <w:lang w:val="pt-PT"/>
+        </w:rPr>
+        <w:t>transformation</w:t>
+      </w:r>
+      <w:proofErr w:type="spellEnd"/>
+      <w:r>
+        <w:rPr>
+          <w:lang w:val="pt-PT"/>
+        </w:rPr>
+        <w:t xml:space="preserve"> AES/CBC/PKCS5Padd</w:t>
+      </w:r>
+      <w:r>
+        <w:rPr>
+          <w:lang w:val="pt-PT"/>
+        </w:rPr>
+        <w:t>i</w:t>
+      </w:r>
+      <w:r>
+        <w:rPr>
+          <w:lang w:val="pt-PT"/>
+        </w:rPr>
+        <w:t>ng</w:t>
+      </w:r>
+    </w:p>
+    <w:p>
+      <w:r>
+        <w:t>Comando de decriptação</w:t>
+      </w:r>
+      <w:r>
+        <w:t>:</w:t>
+      </w:r>
     </w:p>
     <w:p>
       <w:pPr>
@@ -5382,6 +5683,204 @@
           <w:lang w:val="pt-PT"/>
         </w:rPr>
       </w:pPr>
+      <w:r>
+        <w:rPr>
+          <w:lang w:val="pt-PT"/>
+        </w:rPr>
+        <w:t>java -</w:t>
+      </w:r>
+      <w:proofErr w:type="spellStart"/>
+      <w:proofErr w:type="gramStart"/>
+      <w:r>
+        <w:rPr>
+          <w:lang w:val="pt-PT"/>
+        </w:rPr>
+        <w:t>cp</w:t>
+      </w:r>
+      <w:proofErr w:type="spellEnd"/>
+      <w:r>
+        <w:rPr>
+          <w:lang w:val="pt-PT"/>
+        </w:rPr>
+        <w:t xml:space="preserve"> .;commons-codec-1.17.1.jar</w:t>
+      </w:r>
+      <w:proofErr w:type="gramEnd"/>
+      <w:r>
+        <w:rPr>
+          <w:lang w:val="pt-PT"/>
+        </w:rPr>
+        <w:t xml:space="preserve"> </w:t>
+      </w:r>
+      <w:proofErr w:type="spellStart"/>
+      <w:r>
+        <w:rPr>
+          <w:lang w:val="pt-PT"/>
+        </w:rPr>
+        <w:t>HybridFileEncryptor</w:t>
+      </w:r>
+      <w:proofErr w:type="spellEnd"/>
+      <w:r>
+        <w:rPr>
+          <w:lang w:val="pt-PT"/>
+        </w:rPr>
+        <w:t xml:space="preserve"> -</w:t>
+      </w:r>
+      <w:proofErr w:type="spellStart"/>
+      <w:r>
+        <w:rPr>
+          <w:lang w:val="pt-PT"/>
+        </w:rPr>
+        <w:t>dec</w:t>
+      </w:r>
+      <w:proofErr w:type="spellEnd"/>
+      <w:r>
+        <w:rPr>
+          <w:lang w:val="pt-PT"/>
+        </w:rPr>
+        <w:t xml:space="preserve"> </w:t>
+      </w:r>
+      <w:proofErr w:type="spellStart"/>
+      <w:r>
+        <w:rPr>
+          <w:lang w:val="pt-PT"/>
+        </w:rPr>
+        <w:t>encrypted_data.enc</w:t>
+      </w:r>
+      <w:proofErr w:type="spellEnd"/>
+      <w:r>
+        <w:rPr>
+          <w:lang w:val="pt-PT"/>
+        </w:rPr>
+        <w:t xml:space="preserve"> </w:t>
+      </w:r>
+      <w:proofErr w:type="spellStart"/>
+      <w:r>
+        <w:rPr>
+          <w:lang w:val="pt-PT"/>
+        </w:rPr>
+        <w:t>encrypted_key.enc</w:t>
+      </w:r>
+      <w:proofErr w:type="spellEnd"/>
+      <w:r>
+        <w:rPr>
+          <w:lang w:val="pt-PT"/>
+        </w:rPr>
+        <w:t xml:space="preserve"> </w:t>
+      </w:r>
+      <w:proofErr w:type="spellStart"/>
+      <w:r>
+        <w:rPr>
+          <w:lang w:val="pt-PT"/>
+        </w:rPr>
+        <w:t>certificates-keys</w:t>
+      </w:r>
+      <w:proofErr w:type="spellEnd"/>
+      <w:r>
+        <w:rPr>
+          <w:lang w:val="pt-PT"/>
+        </w:rPr>
+        <w:t>\</w:t>
+      </w:r>
+      <w:proofErr w:type="spellStart"/>
+      <w:r>
+        <w:rPr>
+          <w:lang w:val="pt-PT"/>
+        </w:rPr>
+        <w:t>pfx</w:t>
+      </w:r>
+      <w:proofErr w:type="spellEnd"/>
+      <w:r>
+        <w:rPr>
+          <w:lang w:val="pt-PT"/>
+        </w:rPr>
+        <w:t xml:space="preserve">\Alice_2.pfx </w:t>
+      </w:r>
+      <w:proofErr w:type="spellStart"/>
+      <w:r>
+        <w:rPr>
+          <w:lang w:val="pt-PT"/>
+        </w:rPr>
+        <w:t>changeit</w:t>
+      </w:r>
+      <w:proofErr w:type="spellEnd"/>
+      <w:r>
+        <w:rPr>
+          <w:lang w:val="pt-PT"/>
+        </w:rPr>
+        <w:t xml:space="preserve"> -</w:t>
+      </w:r>
+      <w:proofErr w:type="spellStart"/>
+      <w:r>
+        <w:rPr>
+          <w:lang w:val="pt-PT"/>
+        </w:rPr>
+        <w:t>symAlg</w:t>
+      </w:r>
+      <w:proofErr w:type="spellEnd"/>
+      <w:r>
+        <w:rPr>
+          <w:lang w:val="pt-PT"/>
+        </w:rPr>
+        <w:t xml:space="preserve"> AES -</w:t>
+      </w:r>
+      <w:proofErr w:type="spellStart"/>
+      <w:r>
+        <w:rPr>
+          <w:lang w:val="pt-PT"/>
+        </w:rPr>
+        <w:t>asymAlg</w:t>
+      </w:r>
+      <w:proofErr w:type="spellEnd"/>
+      <w:r>
+        <w:rPr>
+          <w:lang w:val="pt-PT"/>
+        </w:rPr>
+        <w:t xml:space="preserve"> RSA -</w:t>
+      </w:r>
+      <w:proofErr w:type="spellStart"/>
+      <w:r>
+        <w:rPr>
+          <w:lang w:val="pt-PT"/>
+        </w:rPr>
+        <w:t>transformation</w:t>
+      </w:r>
+      <w:proofErr w:type="spellEnd"/>
+      <w:r>
+        <w:rPr>
+          <w:lang w:val="pt-PT"/>
+        </w:rPr>
+        <w:t xml:space="preserve"> AES/CBC/PKCS5Padding</w:t>
+      </w:r>
+    </w:p>
+    <w:p>
+      <w:r>
+        <w:t xml:space="preserve">2. </w:t>
+      </w:r>
+      <w:r>
+        <w:t>Encriptação e Decrip</w:t>
+      </w:r>
+      <w:r>
+        <w:t>t</w:t>
+      </w:r>
+      <w:r>
+        <w:t>ação com</w:t>
+      </w:r>
+      <w:r>
+        <w:t xml:space="preserve"> AES/CBC/</w:t>
+      </w:r>
+      <w:proofErr w:type="spellStart"/>
+      <w:r>
+        <w:t>NoPadding</w:t>
+      </w:r>
+      <w:proofErr w:type="spellEnd"/>
+    </w:p>
+    <w:p>
+      <w:r>
+        <w:t>Comando de encriptação</w:t>
+      </w:r>
+      <w:r>
+        <w:t>:</w:t>
+      </w:r>
     </w:p>
     <w:p>
       <w:pPr>
@@ -5390,11 +5889,352 @@
           <w:lang w:val="pt-PT"/>
         </w:rPr>
       </w:pPr>
-    </w:p>
-    <w:p>
-      <w:r>
-        <w:lastRenderedPageBreak/>
-        <w:t xml:space="preserve">1. </w:t>
+      <w:r>
+        <w:rPr>
+          <w:lang w:val="pt-PT"/>
+        </w:rPr>
+        <w:t>java -</w:t>
+      </w:r>
+      <w:proofErr w:type="spellStart"/>
+      <w:proofErr w:type="gramStart"/>
+      <w:r>
+        <w:rPr>
+          <w:lang w:val="pt-PT"/>
+        </w:rPr>
+        <w:t>cp</w:t>
+      </w:r>
+      <w:proofErr w:type="spellEnd"/>
+      <w:r>
+        <w:rPr>
+          <w:lang w:val="pt-PT"/>
+        </w:rPr>
+        <w:t xml:space="preserve"> .;commons-codec-1.17.1.jar</w:t>
+      </w:r>
+      <w:proofErr w:type="gramEnd"/>
+      <w:r>
+        <w:rPr>
+          <w:lang w:val="pt-PT"/>
+        </w:rPr>
+        <w:t xml:space="preserve"> </w:t>
+      </w:r>
+      <w:proofErr w:type="spellStart"/>
+      <w:r>
+        <w:rPr>
+          <w:lang w:val="pt-PT"/>
+        </w:rPr>
+        <w:t>HybridFileEncryptor</w:t>
+      </w:r>
+      <w:proofErr w:type="spellEnd"/>
+      <w:r>
+        <w:rPr>
+          <w:lang w:val="pt-PT"/>
+        </w:rPr>
+        <w:t xml:space="preserve"> -</w:t>
+      </w:r>
+      <w:proofErr w:type="spellStart"/>
+      <w:r>
+        <w:rPr>
+          <w:lang w:val="pt-PT"/>
+        </w:rPr>
+        <w:t>enc</w:t>
+      </w:r>
+      <w:proofErr w:type="spellEnd"/>
+      <w:r>
+        <w:rPr>
+          <w:lang w:val="pt-PT"/>
+        </w:rPr>
+        <w:t xml:space="preserve"> mensagem.txt </w:t>
+      </w:r>
+      <w:proofErr w:type="spellStart"/>
+      <w:r>
+        <w:rPr>
+          <w:lang w:val="pt-PT"/>
+        </w:rPr>
+        <w:t>certificates-keys</w:t>
+      </w:r>
+      <w:proofErr w:type="spellEnd"/>
+      <w:r>
+        <w:rPr>
+          <w:lang w:val="pt-PT"/>
+        </w:rPr>
+        <w:t>\</w:t>
+      </w:r>
+      <w:proofErr w:type="spellStart"/>
+      <w:r>
+        <w:rPr>
+          <w:lang w:val="pt-PT"/>
+        </w:rPr>
+        <w:t>end-entities</w:t>
+      </w:r>
+      <w:proofErr w:type="spellEnd"/>
+      <w:r>
+        <w:rPr>
+          <w:lang w:val="pt-PT"/>
+        </w:rPr>
+        <w:t>\Alice_2.cer -</w:t>
+      </w:r>
+      <w:proofErr w:type="spellStart"/>
+      <w:r>
+        <w:rPr>
+          <w:lang w:val="pt-PT"/>
+        </w:rPr>
+        <w:t>symAlg</w:t>
+      </w:r>
+      <w:proofErr w:type="spellEnd"/>
+      <w:r>
+        <w:rPr>
+          <w:lang w:val="pt-PT"/>
+        </w:rPr>
+        <w:t xml:space="preserve"> AES -</w:t>
+      </w:r>
+      <w:proofErr w:type="spellStart"/>
+      <w:r>
+        <w:rPr>
+          <w:lang w:val="pt-PT"/>
+        </w:rPr>
+        <w:t>asymAlg</w:t>
+      </w:r>
+      <w:proofErr w:type="spellEnd"/>
+      <w:r>
+        <w:rPr>
+          <w:lang w:val="pt-PT"/>
+        </w:rPr>
+        <w:t xml:space="preserve"> RSA -</w:t>
+      </w:r>
+      <w:proofErr w:type="spellStart"/>
+      <w:r>
+        <w:rPr>
+          <w:lang w:val="pt-PT"/>
+        </w:rPr>
+        <w:t>transformation</w:t>
+      </w:r>
+      <w:proofErr w:type="spellEnd"/>
+      <w:r>
+        <w:rPr>
+          <w:lang w:val="pt-PT"/>
+        </w:rPr>
+        <w:t xml:space="preserve"> AES/CBC/</w:t>
+      </w:r>
+      <w:proofErr w:type="spellStart"/>
+      <w:r>
+        <w:rPr>
+          <w:lang w:val="pt-PT"/>
+        </w:rPr>
+        <w:t>NoPadding</w:t>
+      </w:r>
+      <w:proofErr w:type="spellEnd"/>
+    </w:p>
+    <w:p>
+      <w:pPr>
+        <w:pStyle w:val="terminal"/>
+        <w:rPr>
+          <w:lang w:val="pt-PT"/>
+        </w:rPr>
+      </w:pPr>
+    </w:p>
+    <w:p>
+      <w:r>
+        <w:t>Comando de decriptação</w:t>
+      </w:r>
+      <w:r>
+        <w:t>:</w:t>
+      </w:r>
+    </w:p>
+    <w:p>
+      <w:pPr>
+        <w:pStyle w:val="terminal"/>
+        <w:rPr>
+          <w:lang w:val="pt-PT"/>
+        </w:rPr>
+      </w:pPr>
+      <w:r>
+        <w:rPr>
+          <w:lang w:val="pt-PT"/>
+        </w:rPr>
+        <w:t>java -</w:t>
+      </w:r>
+      <w:proofErr w:type="spellStart"/>
+      <w:proofErr w:type="gramStart"/>
+      <w:r>
+        <w:rPr>
+          <w:lang w:val="pt-PT"/>
+        </w:rPr>
+        <w:t>cp</w:t>
+      </w:r>
+      <w:proofErr w:type="spellEnd"/>
+      <w:r>
+        <w:rPr>
+          <w:lang w:val="pt-PT"/>
+        </w:rPr>
+        <w:t xml:space="preserve"> .;commons-codec-1.17.1.jar</w:t>
+      </w:r>
+      <w:proofErr w:type="gramEnd"/>
+      <w:r>
+        <w:rPr>
+          <w:lang w:val="pt-PT"/>
+        </w:rPr>
+        <w:t xml:space="preserve"> </w:t>
+      </w:r>
+      <w:proofErr w:type="spellStart"/>
+      <w:r>
+        <w:rPr>
+          <w:lang w:val="pt-PT"/>
+        </w:rPr>
+        <w:t>HybridFileEncryptor</w:t>
+      </w:r>
+      <w:proofErr w:type="spellEnd"/>
+      <w:r>
+        <w:rPr>
+          <w:lang w:val="pt-PT"/>
+        </w:rPr>
+        <w:t xml:space="preserve"> -</w:t>
+      </w:r>
+      <w:proofErr w:type="spellStart"/>
+      <w:r>
+        <w:rPr>
+          <w:lang w:val="pt-PT"/>
+        </w:rPr>
+        <w:t>dec</w:t>
+      </w:r>
+      <w:proofErr w:type="spellEnd"/>
+      <w:r>
+        <w:rPr>
+          <w:lang w:val="pt-PT"/>
+        </w:rPr>
+        <w:t xml:space="preserve"> </w:t>
+      </w:r>
+      <w:proofErr w:type="spellStart"/>
+      <w:r>
+        <w:rPr>
+          <w:lang w:val="pt-PT"/>
+        </w:rPr>
+        <w:t>encrypted_data.enc</w:t>
+      </w:r>
+      <w:proofErr w:type="spellEnd"/>
+      <w:r>
+        <w:rPr>
+          <w:lang w:val="pt-PT"/>
+        </w:rPr>
+        <w:t xml:space="preserve"> </w:t>
+      </w:r>
+      <w:proofErr w:type="spellStart"/>
+      <w:r>
+        <w:rPr>
+          <w:lang w:val="pt-PT"/>
+        </w:rPr>
+        <w:t>encrypted_key.enc</w:t>
+      </w:r>
+      <w:proofErr w:type="spellEnd"/>
+      <w:r>
+        <w:rPr>
+          <w:lang w:val="pt-PT"/>
+        </w:rPr>
+        <w:t xml:space="preserve"> </w:t>
+      </w:r>
+      <w:proofErr w:type="spellStart"/>
+      <w:r>
+        <w:rPr>
+          <w:lang w:val="pt-PT"/>
+        </w:rPr>
+        <w:t>certificates-keys</w:t>
+      </w:r>
+      <w:proofErr w:type="spellEnd"/>
+      <w:r>
+        <w:rPr>
+          <w:lang w:val="pt-PT"/>
+        </w:rPr>
+        <w:t>\</w:t>
+      </w:r>
+      <w:proofErr w:type="spellStart"/>
+      <w:r>
+        <w:rPr>
+          <w:lang w:val="pt-PT"/>
+        </w:rPr>
+        <w:t>pfx</w:t>
+      </w:r>
+      <w:proofErr w:type="spellEnd"/>
+      <w:r>
+        <w:rPr>
+          <w:lang w:val="pt-PT"/>
+        </w:rPr>
+        <w:t xml:space="preserve">\Alice_2.pfx </w:t>
+      </w:r>
+      <w:proofErr w:type="spellStart"/>
+      <w:r>
+        <w:rPr>
+          <w:lang w:val="pt-PT"/>
+        </w:rPr>
+        <w:t>changeit</w:t>
+      </w:r>
+      <w:proofErr w:type="spellEnd"/>
+      <w:r>
+        <w:rPr>
+          <w:lang w:val="pt-PT"/>
+        </w:rPr>
+        <w:t xml:space="preserve"> -</w:t>
+      </w:r>
+      <w:proofErr w:type="spellStart"/>
+      <w:r>
+        <w:rPr>
+          <w:lang w:val="pt-PT"/>
+        </w:rPr>
+        <w:t>symAlg</w:t>
+      </w:r>
+      <w:proofErr w:type="spellEnd"/>
+      <w:r>
+        <w:rPr>
+          <w:lang w:val="pt-PT"/>
+        </w:rPr>
+        <w:t xml:space="preserve"> AES -</w:t>
+      </w:r>
+      <w:proofErr w:type="spellStart"/>
+      <w:r>
+        <w:rPr>
+          <w:lang w:val="pt-PT"/>
+        </w:rPr>
+        <w:t>asymAlg</w:t>
+      </w:r>
+      <w:proofErr w:type="spellEnd"/>
+      <w:r>
+        <w:rPr>
+          <w:lang w:val="pt-PT"/>
+        </w:rPr>
+        <w:t xml:space="preserve"> RSA -</w:t>
+      </w:r>
+      <w:proofErr w:type="spellStart"/>
+      <w:r>
+        <w:rPr>
+          <w:lang w:val="pt-PT"/>
+        </w:rPr>
+        <w:t>transformation</w:t>
+      </w:r>
+      <w:proofErr w:type="spellEnd"/>
+      <w:r>
+        <w:rPr>
+          <w:lang w:val="pt-PT"/>
+        </w:rPr>
+        <w:t xml:space="preserve"> AES/CBC/</w:t>
+      </w:r>
+      <w:proofErr w:type="spellStart"/>
+      <w:r>
+        <w:rPr>
+          <w:lang w:val="pt-PT"/>
+        </w:rPr>
+        <w:t>NoPadding</w:t>
+      </w:r>
+      <w:proofErr w:type="spellEnd"/>
+    </w:p>
+    <w:p>
+      <w:pPr>
+        <w:pStyle w:val="terminal"/>
+        <w:rPr>
+          <w:lang w:val="pt-PT"/>
+        </w:rPr>
+      </w:pPr>
+    </w:p>
+    <w:p>
+      <w:r>
+        <w:t xml:space="preserve">3. </w:t>
       </w:r>
       <w:r>
         <w:t>Encriptação e Decrip</w:t>
@@ -5406,7 +6246,7 @@
         <w:t>ação com</w:t>
       </w:r>
       <w:r>
-        <w:t xml:space="preserve"> AES/CBC/PKCS5Padding</w:t>
+        <w:t xml:space="preserve"> DES/CBC/PKCS5Padding</w:t>
       </w:r>
     </w:p>
     <w:p>
@@ -5520,7 +6360,7 @@
         <w:rPr>
           <w:lang w:val="pt-PT"/>
         </w:rPr>
-        <w:t xml:space="preserve"> AES -</w:t>
+        <w:t xml:space="preserve"> DES -</w:t>
       </w:r>
       <w:proofErr w:type="spellStart"/>
       <w:r>
@@ -5548,27 +6388,7 @@
         <w:rPr>
           <w:lang w:val="pt-PT"/>
         </w:rPr>
-        <w:t xml:space="preserve"> AES/CBC/PKCS5Padd</w:t>
-      </w:r>
-      <w:r>
-        <w:rPr>
-          <w:lang w:val="pt-PT"/>
-        </w:rPr>
-        <w:t>i</w:t>
-      </w:r>
-      <w:r>
-        <w:rPr>
-          <w:lang w:val="pt-PT"/>
-        </w:rPr>
-        <w:t>ng</w:t>
-      </w:r>
-    </w:p>
-    <w:p>
-      <w:r>
-        <w:t>Comando de decriptação</w:t>
-      </w:r>
-      <w:r>
-        <w:t>:</w:t>
+        <w:t xml:space="preserve"> DES/CBC/PKCS5Padding</w:t>
       </w:r>
     </w:p>
     <w:p>
@@ -5578,204 +6398,6 @@
           <w:lang w:val="pt-PT"/>
         </w:rPr>
       </w:pPr>
-      <w:r>
-        <w:rPr>
-          <w:lang w:val="pt-PT"/>
-        </w:rPr>
-        <w:t>java -</w:t>
-      </w:r>
-      <w:proofErr w:type="spellStart"/>
-      <w:proofErr w:type="gramStart"/>
-      <w:r>
-        <w:rPr>
-          <w:lang w:val="pt-PT"/>
-        </w:rPr>
-        <w:t>cp</w:t>
-      </w:r>
-      <w:proofErr w:type="spellEnd"/>
-      <w:r>
-        <w:rPr>
-          <w:lang w:val="pt-PT"/>
-        </w:rPr>
-        <w:t xml:space="preserve"> .;commons-codec-1.17.1.jar</w:t>
-      </w:r>
-      <w:proofErr w:type="gramEnd"/>
-      <w:r>
-        <w:rPr>
-          <w:lang w:val="pt-PT"/>
-        </w:rPr>
-        <w:t xml:space="preserve"> </w:t>
-      </w:r>
-      <w:proofErr w:type="spellStart"/>
-      <w:r>
-        <w:rPr>
-          <w:lang w:val="pt-PT"/>
-        </w:rPr>
-        <w:t>HybridFileEncryptor</w:t>
-      </w:r>
-      <w:proofErr w:type="spellEnd"/>
-      <w:r>
-        <w:rPr>
-          <w:lang w:val="pt-PT"/>
-        </w:rPr>
-        <w:t xml:space="preserve"> -</w:t>
-      </w:r>
-      <w:proofErr w:type="spellStart"/>
-      <w:r>
-        <w:rPr>
-          <w:lang w:val="pt-PT"/>
-        </w:rPr>
-        <w:t>dec</w:t>
-      </w:r>
-      <w:proofErr w:type="spellEnd"/>
-      <w:r>
-        <w:rPr>
-          <w:lang w:val="pt-PT"/>
-        </w:rPr>
-        <w:t xml:space="preserve"> </w:t>
-      </w:r>
-      <w:proofErr w:type="spellStart"/>
-      <w:r>
-        <w:rPr>
-          <w:lang w:val="pt-PT"/>
-        </w:rPr>
-        <w:t>encrypted_data.enc</w:t>
-      </w:r>
-      <w:proofErr w:type="spellEnd"/>
-      <w:r>
-        <w:rPr>
-          <w:lang w:val="pt-PT"/>
-        </w:rPr>
-        <w:t xml:space="preserve"> </w:t>
-      </w:r>
-      <w:proofErr w:type="spellStart"/>
-      <w:r>
-        <w:rPr>
-          <w:lang w:val="pt-PT"/>
-        </w:rPr>
-        <w:t>encrypted_key.enc</w:t>
-      </w:r>
-      <w:proofErr w:type="spellEnd"/>
-      <w:r>
-        <w:rPr>
-          <w:lang w:val="pt-PT"/>
-        </w:rPr>
-        <w:t xml:space="preserve"> </w:t>
-      </w:r>
-      <w:proofErr w:type="spellStart"/>
-      <w:r>
-        <w:rPr>
-          <w:lang w:val="pt-PT"/>
-        </w:rPr>
-        <w:t>certificates-keys</w:t>
-      </w:r>
-      <w:proofErr w:type="spellEnd"/>
-      <w:r>
-        <w:rPr>
-          <w:lang w:val="pt-PT"/>
-        </w:rPr>
-        <w:t>\</w:t>
-      </w:r>
-      <w:proofErr w:type="spellStart"/>
-      <w:r>
-        <w:rPr>
-          <w:lang w:val="pt-PT"/>
-        </w:rPr>
-        <w:t>pfx</w:t>
-      </w:r>
-      <w:proofErr w:type="spellEnd"/>
-      <w:r>
-        <w:rPr>
-          <w:lang w:val="pt-PT"/>
-        </w:rPr>
-        <w:t xml:space="preserve">\Alice_2.pfx </w:t>
-      </w:r>
-      <w:proofErr w:type="spellStart"/>
-      <w:r>
-        <w:rPr>
-          <w:lang w:val="pt-PT"/>
-        </w:rPr>
-        <w:t>changeit</w:t>
-      </w:r>
-      <w:proofErr w:type="spellEnd"/>
-      <w:r>
-        <w:rPr>
-          <w:lang w:val="pt-PT"/>
-        </w:rPr>
-        <w:t xml:space="preserve"> -</w:t>
-      </w:r>
-      <w:proofErr w:type="spellStart"/>
-      <w:r>
-        <w:rPr>
-          <w:lang w:val="pt-PT"/>
-        </w:rPr>
-        <w:t>symAlg</w:t>
-      </w:r>
-      <w:proofErr w:type="spellEnd"/>
-      <w:r>
-        <w:rPr>
-          <w:lang w:val="pt-PT"/>
-        </w:rPr>
-        <w:t xml:space="preserve"> AES -</w:t>
-      </w:r>
-      <w:proofErr w:type="spellStart"/>
-      <w:r>
-        <w:rPr>
-          <w:lang w:val="pt-PT"/>
-        </w:rPr>
-        <w:t>asymAlg</w:t>
-      </w:r>
-      <w:proofErr w:type="spellEnd"/>
-      <w:r>
-        <w:rPr>
-          <w:lang w:val="pt-PT"/>
-        </w:rPr>
-        <w:t xml:space="preserve"> RSA -</w:t>
-      </w:r>
-      <w:proofErr w:type="spellStart"/>
-      <w:r>
-        <w:rPr>
-          <w:lang w:val="pt-PT"/>
-        </w:rPr>
-        <w:t>transformation</w:t>
-      </w:r>
-      <w:proofErr w:type="spellEnd"/>
-      <w:r>
-        <w:rPr>
-          <w:lang w:val="pt-PT"/>
-        </w:rPr>
-        <w:t xml:space="preserve"> AES/CBC/PKCS5Padding</w:t>
-      </w:r>
-    </w:p>
-    <w:p>
-      <w:r>
-        <w:t xml:space="preserve">2. </w:t>
-      </w:r>
-      <w:r>
-        <w:t>Encriptação e Decrip</w:t>
-      </w:r>
-      <w:r>
-        <w:t>t</w:t>
-      </w:r>
-      <w:r>
-        <w:t>ação com</w:t>
-      </w:r>
-      <w:r>
-        <w:t xml:space="preserve"> AES/CBC/</w:t>
-      </w:r>
-      <w:proofErr w:type="spellStart"/>
-      <w:r>
-        <w:t>NoPadding</w:t>
-      </w:r>
-      <w:proofErr w:type="spellEnd"/>
-    </w:p>
-    <w:p>
-      <w:r>
-        <w:t>Comando de encriptação</w:t>
-      </w:r>
-      <w:r>
-        <w:t>:</w:t>
-      </w:r>
     </w:p>
     <w:p>
       <w:pPr>
@@ -5784,140 +6406,6 @@
           <w:lang w:val="pt-PT"/>
         </w:rPr>
       </w:pPr>
-      <w:r>
-        <w:rPr>
-          <w:lang w:val="pt-PT"/>
-        </w:rPr>
-        <w:t>java -</w:t>
-      </w:r>
-      <w:proofErr w:type="spellStart"/>
-      <w:proofErr w:type="gramStart"/>
-      <w:r>
-        <w:rPr>
-          <w:lang w:val="pt-PT"/>
-        </w:rPr>
-        <w:t>cp</w:t>
-      </w:r>
-      <w:proofErr w:type="spellEnd"/>
-      <w:r>
-        <w:rPr>
-          <w:lang w:val="pt-PT"/>
-        </w:rPr>
-        <w:t xml:space="preserve"> .;commons-codec-1.17.1.jar</w:t>
-      </w:r>
-      <w:proofErr w:type="gramEnd"/>
-      <w:r>
-        <w:rPr>
-          <w:lang w:val="pt-PT"/>
-        </w:rPr>
-        <w:t xml:space="preserve"> </w:t>
-      </w:r>
-      <w:proofErr w:type="spellStart"/>
-      <w:r>
-        <w:rPr>
-          <w:lang w:val="pt-PT"/>
-        </w:rPr>
-        <w:t>HybridFileEncryptor</w:t>
-      </w:r>
-      <w:proofErr w:type="spellEnd"/>
-      <w:r>
-        <w:rPr>
-          <w:lang w:val="pt-PT"/>
-        </w:rPr>
-        <w:t xml:space="preserve"> -</w:t>
-      </w:r>
-      <w:proofErr w:type="spellStart"/>
-      <w:r>
-        <w:rPr>
-          <w:lang w:val="pt-PT"/>
-        </w:rPr>
-        <w:t>enc</w:t>
-      </w:r>
-      <w:proofErr w:type="spellEnd"/>
-      <w:r>
-        <w:rPr>
-          <w:lang w:val="pt-PT"/>
-        </w:rPr>
-        <w:t xml:space="preserve"> mensagem.txt </w:t>
-      </w:r>
-      <w:proofErr w:type="spellStart"/>
-      <w:r>
-        <w:rPr>
-          <w:lang w:val="pt-PT"/>
-        </w:rPr>
-        <w:t>certificates-keys</w:t>
-      </w:r>
-      <w:proofErr w:type="spellEnd"/>
-      <w:r>
-        <w:rPr>
-          <w:lang w:val="pt-PT"/>
-        </w:rPr>
-        <w:t>\</w:t>
-      </w:r>
-      <w:proofErr w:type="spellStart"/>
-      <w:r>
-        <w:rPr>
-          <w:lang w:val="pt-PT"/>
-        </w:rPr>
-        <w:t>end-entities</w:t>
-      </w:r>
-      <w:proofErr w:type="spellEnd"/>
-      <w:r>
-        <w:rPr>
-          <w:lang w:val="pt-PT"/>
-        </w:rPr>
-        <w:t>\Alice_2.cer -</w:t>
-      </w:r>
-      <w:proofErr w:type="spellStart"/>
-      <w:r>
-        <w:rPr>
-          <w:lang w:val="pt-PT"/>
-        </w:rPr>
-        <w:t>symAlg</w:t>
-      </w:r>
-      <w:proofErr w:type="spellEnd"/>
-      <w:r>
-        <w:rPr>
-          <w:lang w:val="pt-PT"/>
-        </w:rPr>
-        <w:t xml:space="preserve"> AES -</w:t>
-      </w:r>
-      <w:proofErr w:type="spellStart"/>
-      <w:r>
-        <w:rPr>
-          <w:lang w:val="pt-PT"/>
-        </w:rPr>
-        <w:t>asymAlg</w:t>
-      </w:r>
-      <w:proofErr w:type="spellEnd"/>
-      <w:r>
-        <w:rPr>
-          <w:lang w:val="pt-PT"/>
-        </w:rPr>
-        <w:t xml:space="preserve"> RSA -</w:t>
-      </w:r>
-      <w:proofErr w:type="spellStart"/>
-      <w:r>
-        <w:rPr>
-          <w:lang w:val="pt-PT"/>
-        </w:rPr>
-        <w:t>transformation</w:t>
-      </w:r>
-      <w:proofErr w:type="spellEnd"/>
-      <w:r>
-        <w:rPr>
-          <w:lang w:val="pt-PT"/>
-        </w:rPr>
-        <w:t xml:space="preserve"> AES/CBC/</w:t>
-      </w:r>
-      <w:proofErr w:type="spellStart"/>
-      <w:r>
-        <w:rPr>
-          <w:lang w:val="pt-PT"/>
-        </w:rPr>
-        <w:t>NoPadding</w:t>
-      </w:r>
-      <w:proofErr w:type="spellEnd"/>
     </w:p>
     <w:p>
       <w:pPr>
@@ -5926,773 +6414,6 @@
           <w:lang w:val="pt-PT"/>
         </w:rPr>
       </w:pPr>
-    </w:p>
-    <w:p>
-      <w:r>
-        <w:t>Comando de decriptação</w:t>
-      </w:r>
-      <w:r>
-        <w:t>:</w:t>
-      </w:r>
-    </w:p>
-    <w:p>
-      <w:pPr>
-        <w:pStyle w:val="terminal"/>
-        <w:rPr>
-          <w:lang w:val="pt-PT"/>
-        </w:rPr>
-      </w:pPr>
-      <w:r>
-        <w:rPr>
-          <w:lang w:val="pt-PT"/>
-        </w:rPr>
-        <w:t>java -</w:t>
-      </w:r>
-      <w:proofErr w:type="spellStart"/>
-      <w:proofErr w:type="gramStart"/>
-      <w:r>
-        <w:rPr>
-          <w:lang w:val="pt-PT"/>
-        </w:rPr>
-        <w:t>cp</w:t>
-      </w:r>
-      <w:proofErr w:type="spellEnd"/>
-      <w:r>
-        <w:rPr>
-          <w:lang w:val="pt-PT"/>
-        </w:rPr>
-        <w:t xml:space="preserve"> .;commons-codec-1.17.1.jar</w:t>
-      </w:r>
-      <w:proofErr w:type="gramEnd"/>
-      <w:r>
-        <w:rPr>
-          <w:lang w:val="pt-PT"/>
-        </w:rPr>
-        <w:t xml:space="preserve"> </w:t>
-      </w:r>
-      <w:proofErr w:type="spellStart"/>
-      <w:r>
-        <w:rPr>
-          <w:lang w:val="pt-PT"/>
-        </w:rPr>
-        <w:t>HybridFileEncryptor</w:t>
-      </w:r>
-      <w:proofErr w:type="spellEnd"/>
-      <w:r>
-        <w:rPr>
-          <w:lang w:val="pt-PT"/>
-        </w:rPr>
-        <w:t xml:space="preserve"> -</w:t>
-      </w:r>
-      <w:proofErr w:type="spellStart"/>
-      <w:r>
-        <w:rPr>
-          <w:lang w:val="pt-PT"/>
-        </w:rPr>
-        <w:t>dec</w:t>
-      </w:r>
-      <w:proofErr w:type="spellEnd"/>
-      <w:r>
-        <w:rPr>
-          <w:lang w:val="pt-PT"/>
-        </w:rPr>
-        <w:t xml:space="preserve"> </w:t>
-      </w:r>
-      <w:proofErr w:type="spellStart"/>
-      <w:r>
-        <w:rPr>
-          <w:lang w:val="pt-PT"/>
-        </w:rPr>
-        <w:t>encrypted_data.enc</w:t>
-      </w:r>
-      <w:proofErr w:type="spellEnd"/>
-      <w:r>
-        <w:rPr>
-          <w:lang w:val="pt-PT"/>
-        </w:rPr>
-        <w:t xml:space="preserve"> </w:t>
-      </w:r>
-      <w:proofErr w:type="spellStart"/>
-      <w:r>
-        <w:rPr>
-          <w:lang w:val="pt-PT"/>
-        </w:rPr>
-        <w:t>encrypted_key.enc</w:t>
-      </w:r>
-      <w:proofErr w:type="spellEnd"/>
-      <w:r>
-        <w:rPr>
-          <w:lang w:val="pt-PT"/>
-        </w:rPr>
-        <w:t xml:space="preserve"> </w:t>
-      </w:r>
-      <w:proofErr w:type="spellStart"/>
-      <w:r>
-        <w:rPr>
-          <w:lang w:val="pt-PT"/>
-        </w:rPr>
-        <w:t>certificates-keys</w:t>
-      </w:r>
-      <w:proofErr w:type="spellEnd"/>
-      <w:r>
-        <w:rPr>
-          <w:lang w:val="pt-PT"/>
-        </w:rPr>
-        <w:t>\</w:t>
-      </w:r>
-      <w:proofErr w:type="spellStart"/>
-      <w:r>
-        <w:rPr>
-          <w:lang w:val="pt-PT"/>
-        </w:rPr>
-        <w:t>pfx</w:t>
-      </w:r>
-      <w:proofErr w:type="spellEnd"/>
-      <w:r>
-        <w:rPr>
-          <w:lang w:val="pt-PT"/>
-        </w:rPr>
-        <w:t xml:space="preserve">\Alice_2.pfx </w:t>
-      </w:r>
-      <w:proofErr w:type="spellStart"/>
-      <w:r>
-        <w:rPr>
-          <w:lang w:val="pt-PT"/>
-        </w:rPr>
-        <w:t>changeit</w:t>
-      </w:r>
-      <w:proofErr w:type="spellEnd"/>
-      <w:r>
-        <w:rPr>
-          <w:lang w:val="pt-PT"/>
-        </w:rPr>
-        <w:t xml:space="preserve"> -</w:t>
-      </w:r>
-      <w:proofErr w:type="spellStart"/>
-      <w:r>
-        <w:rPr>
-          <w:lang w:val="pt-PT"/>
-        </w:rPr>
-        <w:t>symAlg</w:t>
-      </w:r>
-      <w:proofErr w:type="spellEnd"/>
-      <w:r>
-        <w:rPr>
-          <w:lang w:val="pt-PT"/>
-        </w:rPr>
-        <w:t xml:space="preserve"> AES -</w:t>
-      </w:r>
-      <w:proofErr w:type="spellStart"/>
-      <w:r>
-        <w:rPr>
-          <w:lang w:val="pt-PT"/>
-        </w:rPr>
-        <w:t>asymAlg</w:t>
-      </w:r>
-      <w:proofErr w:type="spellEnd"/>
-      <w:r>
-        <w:rPr>
-          <w:lang w:val="pt-PT"/>
-        </w:rPr>
-        <w:t xml:space="preserve"> RSA -</w:t>
-      </w:r>
-      <w:proofErr w:type="spellStart"/>
-      <w:r>
-        <w:rPr>
-          <w:lang w:val="pt-PT"/>
-        </w:rPr>
-        <w:t>transformation</w:t>
-      </w:r>
-      <w:proofErr w:type="spellEnd"/>
-      <w:r>
-        <w:rPr>
-          <w:lang w:val="pt-PT"/>
-        </w:rPr>
-        <w:t xml:space="preserve"> AES/CBC/</w:t>
-      </w:r>
-      <w:proofErr w:type="spellStart"/>
-      <w:r>
-        <w:rPr>
-          <w:lang w:val="pt-PT"/>
-        </w:rPr>
-        <w:t>NoPadding</w:t>
-      </w:r>
-      <w:proofErr w:type="spellEnd"/>
-    </w:p>
-    <w:p>
-      <w:pPr>
-        <w:pStyle w:val="terminal"/>
-        <w:rPr>
-          <w:lang w:val="pt-PT"/>
-        </w:rPr>
-      </w:pPr>
-    </w:p>
-    <w:p>
-      <w:r>
-        <w:t xml:space="preserve">3. </w:t>
-      </w:r>
-      <w:r>
-        <w:t>Encriptação e Decrip</w:t>
-      </w:r>
-      <w:r>
-        <w:t>t</w:t>
-      </w:r>
-      <w:r>
-        <w:t>ação com</w:t>
-      </w:r>
-      <w:r>
-        <w:t xml:space="preserve"> DES/CBC/PKCS5Padding</w:t>
-      </w:r>
-    </w:p>
-    <w:p>
-      <w:r>
-        <w:t>Comando de encriptação</w:t>
-      </w:r>
-      <w:r>
-        <w:t>:</w:t>
-      </w:r>
-    </w:p>
-    <w:p>
-      <w:pPr>
-        <w:pStyle w:val="terminal"/>
-        <w:rPr>
-          <w:lang w:val="pt-PT"/>
-        </w:rPr>
-      </w:pPr>
-      <w:r>
-        <w:rPr>
-          <w:lang w:val="pt-PT"/>
-        </w:rPr>
-        <w:t>java -</w:t>
-      </w:r>
-      <w:proofErr w:type="spellStart"/>
-      <w:proofErr w:type="gramStart"/>
-      <w:r>
-        <w:rPr>
-          <w:lang w:val="pt-PT"/>
-        </w:rPr>
-        <w:t>cp</w:t>
-      </w:r>
-      <w:proofErr w:type="spellEnd"/>
-      <w:r>
-        <w:rPr>
-          <w:lang w:val="pt-PT"/>
-        </w:rPr>
-        <w:t xml:space="preserve"> .;commons-codec-1.17.1.jar</w:t>
-      </w:r>
-      <w:proofErr w:type="gramEnd"/>
-      <w:r>
-        <w:rPr>
-          <w:lang w:val="pt-PT"/>
-        </w:rPr>
-        <w:t xml:space="preserve"> </w:t>
-      </w:r>
-      <w:proofErr w:type="spellStart"/>
-      <w:r>
-        <w:rPr>
-          <w:lang w:val="pt-PT"/>
-        </w:rPr>
-        <w:t>HybridFileEncryptor</w:t>
-      </w:r>
-      <w:proofErr w:type="spellEnd"/>
-      <w:r>
-        <w:rPr>
-          <w:lang w:val="pt-PT"/>
-        </w:rPr>
-        <w:t xml:space="preserve"> -</w:t>
-      </w:r>
-      <w:proofErr w:type="spellStart"/>
-      <w:r>
-        <w:rPr>
-          <w:lang w:val="pt-PT"/>
-        </w:rPr>
-        <w:t>enc</w:t>
-      </w:r>
-      <w:proofErr w:type="spellEnd"/>
-      <w:r>
-        <w:rPr>
-          <w:lang w:val="pt-PT"/>
-        </w:rPr>
-        <w:t xml:space="preserve"> mensagem.txt </w:t>
-      </w:r>
-      <w:proofErr w:type="spellStart"/>
-      <w:r>
-        <w:rPr>
-          <w:lang w:val="pt-PT"/>
-        </w:rPr>
-        <w:t>certificates-keys</w:t>
-      </w:r>
-      <w:proofErr w:type="spellEnd"/>
-      <w:r>
-        <w:rPr>
-          <w:lang w:val="pt-PT"/>
-        </w:rPr>
-        <w:t>\</w:t>
-      </w:r>
-      <w:proofErr w:type="spellStart"/>
-      <w:r>
-        <w:rPr>
-          <w:lang w:val="pt-PT"/>
-        </w:rPr>
-        <w:t>end-entities</w:t>
-      </w:r>
-      <w:proofErr w:type="spellEnd"/>
-      <w:r>
-        <w:rPr>
-          <w:lang w:val="pt-PT"/>
-        </w:rPr>
-        <w:t>\Alice_2.cer -</w:t>
-      </w:r>
-      <w:proofErr w:type="spellStart"/>
-      <w:r>
-        <w:rPr>
-          <w:lang w:val="pt-PT"/>
-        </w:rPr>
-        <w:t>symAlg</w:t>
-      </w:r>
-      <w:proofErr w:type="spellEnd"/>
-      <w:r>
-        <w:rPr>
-          <w:lang w:val="pt-PT"/>
-        </w:rPr>
-        <w:t xml:space="preserve"> DES -</w:t>
-      </w:r>
-      <w:proofErr w:type="spellStart"/>
-      <w:r>
-        <w:rPr>
-          <w:lang w:val="pt-PT"/>
-        </w:rPr>
-        <w:t>asymAlg</w:t>
-      </w:r>
-      <w:proofErr w:type="spellEnd"/>
-      <w:r>
-        <w:rPr>
-          <w:lang w:val="pt-PT"/>
-        </w:rPr>
-        <w:t xml:space="preserve"> RSA -</w:t>
-      </w:r>
-      <w:proofErr w:type="spellStart"/>
-      <w:r>
-        <w:rPr>
-          <w:lang w:val="pt-PT"/>
-        </w:rPr>
-        <w:t>transformation</w:t>
-      </w:r>
-      <w:proofErr w:type="spellEnd"/>
-      <w:r>
-        <w:rPr>
-          <w:lang w:val="pt-PT"/>
-        </w:rPr>
-        <w:t xml:space="preserve"> DES/CBC/PKCS5Padding</w:t>
-      </w:r>
-    </w:p>
-    <w:p>
-      <w:r>
-        <w:t>Comando de decriptação</w:t>
-      </w:r>
-      <w:r>
-        <w:t>:</w:t>
-      </w:r>
-    </w:p>
-    <w:p>
-      <w:pPr>
-        <w:pStyle w:val="terminal"/>
-        <w:rPr>
-          <w:lang w:val="pt-PT"/>
-        </w:rPr>
-      </w:pPr>
-      <w:r>
-        <w:rPr>
-          <w:lang w:val="pt-PT"/>
-        </w:rPr>
-        <w:t>java -</w:t>
-      </w:r>
-      <w:proofErr w:type="spellStart"/>
-      <w:proofErr w:type="gramStart"/>
-      <w:r>
-        <w:rPr>
-          <w:lang w:val="pt-PT"/>
-        </w:rPr>
-        <w:t>cp</w:t>
-      </w:r>
-      <w:proofErr w:type="spellEnd"/>
-      <w:r>
-        <w:rPr>
-          <w:lang w:val="pt-PT"/>
-        </w:rPr>
-        <w:t xml:space="preserve"> .;commons-codec-1.17.1.jar</w:t>
-      </w:r>
-      <w:proofErr w:type="gramEnd"/>
-      <w:r>
-        <w:rPr>
-          <w:lang w:val="pt-PT"/>
-        </w:rPr>
-        <w:t xml:space="preserve"> </w:t>
-      </w:r>
-      <w:proofErr w:type="spellStart"/>
-      <w:r>
-        <w:rPr>
-          <w:lang w:val="pt-PT"/>
-        </w:rPr>
-        <w:t>HybridFileEncryptor</w:t>
-      </w:r>
-      <w:proofErr w:type="spellEnd"/>
-      <w:r>
-        <w:rPr>
-          <w:lang w:val="pt-PT"/>
-        </w:rPr>
-        <w:t xml:space="preserve"> -</w:t>
-      </w:r>
-      <w:proofErr w:type="spellStart"/>
-      <w:r>
-        <w:rPr>
-          <w:lang w:val="pt-PT"/>
-        </w:rPr>
-        <w:t>dec</w:t>
-      </w:r>
-      <w:proofErr w:type="spellEnd"/>
-      <w:r>
-        <w:rPr>
-          <w:lang w:val="pt-PT"/>
-        </w:rPr>
-        <w:t xml:space="preserve"> </w:t>
-      </w:r>
-      <w:proofErr w:type="spellStart"/>
-      <w:r>
-        <w:rPr>
-          <w:lang w:val="pt-PT"/>
-        </w:rPr>
-        <w:t>encrypted_data.enc</w:t>
-      </w:r>
-      <w:proofErr w:type="spellEnd"/>
-      <w:r>
-        <w:rPr>
-          <w:lang w:val="pt-PT"/>
-        </w:rPr>
-        <w:t xml:space="preserve"> </w:t>
-      </w:r>
-      <w:proofErr w:type="spellStart"/>
-      <w:r>
-        <w:rPr>
-          <w:lang w:val="pt-PT"/>
-        </w:rPr>
-        <w:t>encrypted_key.enc</w:t>
-      </w:r>
-      <w:proofErr w:type="spellEnd"/>
-      <w:r>
-        <w:rPr>
-          <w:lang w:val="pt-PT"/>
-        </w:rPr>
-        <w:t xml:space="preserve"> </w:t>
-      </w:r>
-      <w:proofErr w:type="spellStart"/>
-      <w:r>
-        <w:rPr>
-          <w:lang w:val="pt-PT"/>
-        </w:rPr>
-        <w:t>certificates-keys</w:t>
-      </w:r>
-      <w:proofErr w:type="spellEnd"/>
-      <w:r>
-        <w:rPr>
-          <w:lang w:val="pt-PT"/>
-        </w:rPr>
-        <w:t>\</w:t>
-      </w:r>
-      <w:proofErr w:type="spellStart"/>
-      <w:r>
-        <w:rPr>
-          <w:lang w:val="pt-PT"/>
-        </w:rPr>
-        <w:t>pfx</w:t>
-      </w:r>
-      <w:proofErr w:type="spellEnd"/>
-      <w:r>
-        <w:rPr>
-          <w:lang w:val="pt-PT"/>
-        </w:rPr>
-        <w:t xml:space="preserve">\Alice_2.pfx </w:t>
-      </w:r>
-      <w:proofErr w:type="spellStart"/>
-      <w:r>
-        <w:rPr>
-          <w:lang w:val="pt-PT"/>
-        </w:rPr>
-        <w:t>changeit</w:t>
-      </w:r>
-      <w:proofErr w:type="spellEnd"/>
-      <w:r>
-        <w:rPr>
-          <w:lang w:val="pt-PT"/>
-        </w:rPr>
-        <w:t xml:space="preserve"> -</w:t>
-      </w:r>
-      <w:proofErr w:type="spellStart"/>
-      <w:r>
-        <w:rPr>
-          <w:lang w:val="pt-PT"/>
-        </w:rPr>
-        <w:t>symAlg</w:t>
-      </w:r>
-      <w:proofErr w:type="spellEnd"/>
-      <w:r>
-        <w:rPr>
-          <w:lang w:val="pt-PT"/>
-        </w:rPr>
-        <w:t xml:space="preserve"> DES -</w:t>
-      </w:r>
-      <w:proofErr w:type="spellStart"/>
-      <w:r>
-        <w:rPr>
-          <w:lang w:val="pt-PT"/>
-        </w:rPr>
-        <w:t>asymAlg</w:t>
-      </w:r>
-      <w:proofErr w:type="spellEnd"/>
-      <w:r>
-        <w:rPr>
-          <w:lang w:val="pt-PT"/>
-        </w:rPr>
-        <w:t xml:space="preserve"> RSA -</w:t>
-      </w:r>
-      <w:proofErr w:type="spellStart"/>
-      <w:r>
-        <w:rPr>
-          <w:lang w:val="pt-PT"/>
-        </w:rPr>
-        <w:t>transformation</w:t>
-      </w:r>
-      <w:proofErr w:type="spellEnd"/>
-      <w:r>
-        <w:rPr>
-          <w:lang w:val="pt-PT"/>
-        </w:rPr>
-        <w:t xml:space="preserve"> DES/CBC/PKCS5Padding</w:t>
-      </w:r>
-    </w:p>
-    <w:p>
-      <w:pPr>
-        <w:pStyle w:val="terminal"/>
-        <w:rPr>
-          <w:lang w:val="pt-PT"/>
-        </w:rPr>
-      </w:pPr>
-    </w:p>
-    <w:p>
-      <w:r>
-        <w:t xml:space="preserve">4. </w:t>
-      </w:r>
-      <w:r>
-        <w:t xml:space="preserve">Encriptação e </w:t>
-      </w:r>
-      <w:r>
-        <w:t>Decriptação</w:t>
-      </w:r>
-      <w:r>
-        <w:t xml:space="preserve"> com</w:t>
-      </w:r>
-      <w:r>
-        <w:t xml:space="preserve"> </w:t>
-      </w:r>
-      <w:proofErr w:type="spellStart"/>
-      <w:r>
-        <w:t>TripleDES</w:t>
-      </w:r>
-      <w:proofErr w:type="spellEnd"/>
-      <w:r>
-        <w:t xml:space="preserve"> (</w:t>
-      </w:r>
-      <w:proofErr w:type="spellStart"/>
-      <w:r>
-        <w:t>DESede</w:t>
-      </w:r>
-      <w:proofErr w:type="spellEnd"/>
-      <w:r>
-        <w:t>)/CBC/PKCS5Padding</w:t>
-      </w:r>
-    </w:p>
-    <w:p>
-      <w:proofErr w:type="spellStart"/>
-      <w:r>
-        <w:t>TripleDES</w:t>
-      </w:r>
-      <w:proofErr w:type="spellEnd"/>
-      <w:r>
-        <w:t xml:space="preserve"> é melhor e m</w:t>
-      </w:r>
-      <w:r>
-        <w:t>ais segura que DES:</w:t>
-      </w:r>
-    </w:p>
-    <w:p>
-      <w:r>
-        <w:t>Comando de encriptação</w:t>
-      </w:r>
-      <w:r>
-        <w:t>:</w:t>
-      </w:r>
-    </w:p>
-    <w:p>
-      <w:pPr>
-        <w:pStyle w:val="terminal"/>
-        <w:rPr>
-          <w:lang w:val="pt-PT"/>
-        </w:rPr>
-      </w:pPr>
-      <w:r>
-        <w:rPr>
-          <w:lang w:val="pt-PT"/>
-        </w:rPr>
-        <w:t>java -</w:t>
-      </w:r>
-      <w:proofErr w:type="spellStart"/>
-      <w:proofErr w:type="gramStart"/>
-      <w:r>
-        <w:rPr>
-          <w:lang w:val="pt-PT"/>
-        </w:rPr>
-        <w:t>cp</w:t>
-      </w:r>
-      <w:proofErr w:type="spellEnd"/>
-      <w:r>
-        <w:rPr>
-          <w:lang w:val="pt-PT"/>
-        </w:rPr>
-        <w:t xml:space="preserve"> .;commons-codec-1.17.1.jar</w:t>
-      </w:r>
-      <w:proofErr w:type="gramEnd"/>
-      <w:r>
-        <w:rPr>
-          <w:lang w:val="pt-PT"/>
-        </w:rPr>
-        <w:t xml:space="preserve"> </w:t>
-      </w:r>
-      <w:proofErr w:type="spellStart"/>
-      <w:r>
-        <w:rPr>
-          <w:lang w:val="pt-PT"/>
-        </w:rPr>
-        <w:t>HybridFileEncryptor</w:t>
-      </w:r>
-      <w:proofErr w:type="spellEnd"/>
-      <w:r>
-        <w:rPr>
-          <w:lang w:val="pt-PT"/>
-        </w:rPr>
-        <w:t xml:space="preserve"> -</w:t>
-      </w:r>
-      <w:proofErr w:type="spellStart"/>
-      <w:r>
-        <w:rPr>
-          <w:lang w:val="pt-PT"/>
-        </w:rPr>
-        <w:t>enc</w:t>
-      </w:r>
-      <w:proofErr w:type="spellEnd"/>
-      <w:r>
-        <w:rPr>
-          <w:lang w:val="pt-PT"/>
-        </w:rPr>
-        <w:t xml:space="preserve"> mensagem.txt </w:t>
-      </w:r>
-      <w:proofErr w:type="spellStart"/>
-      <w:r>
-        <w:rPr>
-          <w:lang w:val="pt-PT"/>
-        </w:rPr>
-        <w:t>certificates-keys</w:t>
-      </w:r>
-      <w:proofErr w:type="spellEnd"/>
-      <w:r>
-        <w:rPr>
-          <w:lang w:val="pt-PT"/>
-        </w:rPr>
-        <w:t>\</w:t>
-      </w:r>
-      <w:proofErr w:type="spellStart"/>
-      <w:r>
-        <w:rPr>
-          <w:lang w:val="pt-PT"/>
-        </w:rPr>
-        <w:t>end-entities</w:t>
-      </w:r>
-      <w:proofErr w:type="spellEnd"/>
-      <w:r>
-        <w:rPr>
-          <w:lang w:val="pt-PT"/>
-        </w:rPr>
-        <w:t>\Alice_2.cer -</w:t>
-      </w:r>
-      <w:proofErr w:type="spellStart"/>
-      <w:r>
-        <w:rPr>
-          <w:lang w:val="pt-PT"/>
-        </w:rPr>
-        <w:t>symAlg</w:t>
-      </w:r>
-      <w:proofErr w:type="spellEnd"/>
-      <w:r>
-        <w:rPr>
-          <w:lang w:val="pt-PT"/>
-        </w:rPr>
-        <w:t xml:space="preserve"> </w:t>
-      </w:r>
-      <w:proofErr w:type="spellStart"/>
-      <w:r>
-        <w:rPr>
-          <w:lang w:val="pt-PT"/>
-        </w:rPr>
-        <w:t>DESede</w:t>
-      </w:r>
-      <w:proofErr w:type="spellEnd"/>
-      <w:r>
-        <w:rPr>
-          <w:lang w:val="pt-PT"/>
-        </w:rPr>
-        <w:t xml:space="preserve"> -</w:t>
-      </w:r>
-      <w:proofErr w:type="spellStart"/>
-      <w:r>
-        <w:rPr>
-          <w:lang w:val="pt-PT"/>
-        </w:rPr>
-        <w:t>asymAlg</w:t>
-      </w:r>
-      <w:proofErr w:type="spellEnd"/>
-      <w:r>
-        <w:rPr>
-          <w:lang w:val="pt-PT"/>
-        </w:rPr>
-        <w:t xml:space="preserve"> RSA -</w:t>
-      </w:r>
-      <w:proofErr w:type="spellStart"/>
-      <w:r>
-        <w:rPr>
-          <w:lang w:val="pt-PT"/>
-        </w:rPr>
-        <w:t>transformation</w:t>
-      </w:r>
-      <w:proofErr w:type="spellEnd"/>
-      <w:r>
-        <w:rPr>
-          <w:lang w:val="pt-PT"/>
-        </w:rPr>
-        <w:t xml:space="preserve"> </w:t>
-      </w:r>
-      <w:proofErr w:type="spellStart"/>
-      <w:r>
-        <w:rPr>
-          <w:lang w:val="pt-PT"/>
-        </w:rPr>
-        <w:t>DESede</w:t>
-      </w:r>
-      <w:proofErr w:type="spellEnd"/>
-      <w:r>
-        <w:rPr>
-          <w:lang w:val="pt-PT"/>
-        </w:rPr>
-        <w:t>/CBC/PKCS5Padding</w:t>
-      </w:r>
     </w:p>
     <w:p>
       <w:r>
@@ -6848,17 +6569,143 @@
         <w:rPr>
           <w:lang w:val="pt-PT"/>
         </w:rPr>
+        <w:t xml:space="preserve"> DES -</w:t>
+      </w:r>
+      <w:proofErr w:type="spellStart"/>
+      <w:r>
+        <w:rPr>
+          <w:lang w:val="pt-PT"/>
+        </w:rPr>
+        <w:t>asymAlg</w:t>
+      </w:r>
+      <w:proofErr w:type="spellEnd"/>
+      <w:r>
+        <w:rPr>
+          <w:lang w:val="pt-PT"/>
+        </w:rPr>
+        <w:t xml:space="preserve"> RSA -</w:t>
+      </w:r>
+      <w:proofErr w:type="spellStart"/>
+      <w:r>
+        <w:rPr>
+          <w:lang w:val="pt-PT"/>
+        </w:rPr>
+        <w:t>transformation</w:t>
+      </w:r>
+      <w:proofErr w:type="spellEnd"/>
+      <w:r>
+        <w:rPr>
+          <w:lang w:val="pt-PT"/>
+        </w:rPr>
+        <w:t xml:space="preserve"> DES/CBC/PKCS5Padding</w:t>
+      </w:r>
+    </w:p>
+    <w:p>
+      <w:pPr>
+        <w:pStyle w:val="terminal"/>
+        <w:rPr>
+          <w:lang w:val="pt-PT"/>
+        </w:rPr>
+      </w:pPr>
+    </w:p>
+    <w:p>
+      <w:r>
+        <w:t xml:space="preserve">4. </w:t>
+      </w:r>
+      <w:r>
+        <w:t xml:space="preserve">Encriptação e </w:t>
+      </w:r>
+      <w:r>
+        <w:t>Decriptação</w:t>
+      </w:r>
+      <w:r>
+        <w:t xml:space="preserve"> com</w:t>
+      </w:r>
+      <w:r>
         <w:t xml:space="preserve"> </w:t>
       </w:r>
       <w:proofErr w:type="spellStart"/>
       <w:r>
-        <w:rPr>
-          <w:lang w:val="pt-PT"/>
-        </w:rPr>
+        <w:t>TripleDES</w:t>
+      </w:r>
+      <w:proofErr w:type="spellEnd"/>
+      <w:r>
+        <w:t xml:space="preserve"> (</w:t>
+      </w:r>
+      <w:proofErr w:type="spellStart"/>
+      <w:r>
         <w:t>DESede</w:t>
       </w:r>
       <w:proofErr w:type="spellEnd"/>
       <w:r>
+        <w:t>)/CBC/PKCS5Padding</w:t>
+      </w:r>
+    </w:p>
+    <w:p>
+      <w:proofErr w:type="spellStart"/>
+      <w:r>
+        <w:t>TripleDES</w:t>
+      </w:r>
+      <w:proofErr w:type="spellEnd"/>
+      <w:r>
+        <w:t xml:space="preserve"> é melhor e m</w:t>
+      </w:r>
+      <w:r>
+        <w:t>ais segura que DES:</w:t>
+      </w:r>
+    </w:p>
+    <w:p>
+      <w:r>
+        <w:t>Comando de encriptação</w:t>
+      </w:r>
+      <w:r>
+        <w:t>:</w:t>
+      </w:r>
+    </w:p>
+    <w:p>
+      <w:pPr>
+        <w:pStyle w:val="terminal"/>
+        <w:rPr>
+          <w:lang w:val="pt-PT"/>
+        </w:rPr>
+      </w:pPr>
+      <w:r>
+        <w:rPr>
+          <w:lang w:val="pt-PT"/>
+        </w:rPr>
+        <w:t>java -</w:t>
+      </w:r>
+      <w:proofErr w:type="spellStart"/>
+      <w:proofErr w:type="gramStart"/>
+      <w:r>
+        <w:rPr>
+          <w:lang w:val="pt-PT"/>
+        </w:rPr>
+        <w:t>cp</w:t>
+      </w:r>
+      <w:proofErr w:type="spellEnd"/>
+      <w:r>
+        <w:rPr>
+          <w:lang w:val="pt-PT"/>
+        </w:rPr>
+        <w:t xml:space="preserve"> .;commons-codec-1.17.1.jar</w:t>
+      </w:r>
+      <w:proofErr w:type="gramEnd"/>
+      <w:r>
+        <w:rPr>
+          <w:lang w:val="pt-PT"/>
+        </w:rPr>
+        <w:t xml:space="preserve"> </w:t>
+      </w:r>
+      <w:proofErr w:type="spellStart"/>
+      <w:r>
+        <w:rPr>
+          <w:lang w:val="pt-PT"/>
+        </w:rPr>
+        <w:t>HybridFileEncryptor</w:t>
+      </w:r>
+      <w:proofErr w:type="spellEnd"/>
+      <w:r>
         <w:rPr>
           <w:lang w:val="pt-PT"/>
         </w:rPr>
@@ -6869,6 +6716,76 @@
         <w:rPr>
           <w:lang w:val="pt-PT"/>
         </w:rPr>
+        <w:t>enc</w:t>
+      </w:r>
+      <w:proofErr w:type="spellEnd"/>
+      <w:r>
+        <w:rPr>
+          <w:lang w:val="pt-PT"/>
+        </w:rPr>
+        <w:t xml:space="preserve"> mensagem.txt </w:t>
+      </w:r>
+      <w:proofErr w:type="spellStart"/>
+      <w:r>
+        <w:rPr>
+          <w:lang w:val="pt-PT"/>
+        </w:rPr>
+        <w:t>certificates-keys</w:t>
+      </w:r>
+      <w:proofErr w:type="spellEnd"/>
+      <w:r>
+        <w:rPr>
+          <w:lang w:val="pt-PT"/>
+        </w:rPr>
+        <w:t>\</w:t>
+      </w:r>
+      <w:proofErr w:type="spellStart"/>
+      <w:r>
+        <w:rPr>
+          <w:lang w:val="pt-PT"/>
+        </w:rPr>
+        <w:t>end-entities</w:t>
+      </w:r>
+      <w:proofErr w:type="spellEnd"/>
+      <w:r>
+        <w:rPr>
+          <w:lang w:val="pt-PT"/>
+        </w:rPr>
+        <w:t>\Alice_2.cer -</w:t>
+      </w:r>
+      <w:proofErr w:type="spellStart"/>
+      <w:r>
+        <w:rPr>
+          <w:lang w:val="pt-PT"/>
+        </w:rPr>
+        <w:t>symAlg</w:t>
+      </w:r>
+      <w:proofErr w:type="spellEnd"/>
+      <w:r>
+        <w:rPr>
+          <w:lang w:val="pt-PT"/>
+        </w:rPr>
+        <w:t xml:space="preserve"> </w:t>
+      </w:r>
+      <w:proofErr w:type="spellStart"/>
+      <w:r>
+        <w:rPr>
+          <w:lang w:val="pt-PT"/>
+        </w:rPr>
+        <w:t>DESede</w:t>
+      </w:r>
+      <w:proofErr w:type="spellEnd"/>
+      <w:r>
+        <w:rPr>
+          <w:lang w:val="pt-PT"/>
+        </w:rPr>
+        <w:t xml:space="preserve"> -</w:t>
+      </w:r>
+      <w:proofErr w:type="spellStart"/>
+      <w:r>
+        <w:rPr>
+          <w:lang w:val="pt-PT"/>
+        </w:rPr>
         <w:t>asymAlg</w:t>
       </w:r>
       <w:proofErr w:type="spellEnd"/>
@@ -6909,103 +6826,69 @@
     </w:p>
     <w:p>
       <w:r>
-        <w:t xml:space="preserve">5. </w:t>
-      </w:r>
-      <w:r>
-        <w:t xml:space="preserve">Encriptação e </w:t>
-      </w:r>
-      <w:r>
-        <w:t>Decriptação</w:t>
-      </w:r>
-      <w:r>
-        <w:t xml:space="preserve"> com</w:t>
-      </w:r>
-      <w:r>
-        <w:t xml:space="preserve"> AES/GCM/</w:t>
-      </w:r>
-      <w:proofErr w:type="spellStart"/>
-      <w:r>
-        <w:t>NoPadding</w:t>
-      </w:r>
-      <w:proofErr w:type="spellEnd"/>
-      <w:r>
-        <w:t xml:space="preserve"> (</w:t>
-      </w:r>
-      <w:proofErr w:type="spellStart"/>
-      <w:r>
-        <w:t>Authenticated</w:t>
-      </w:r>
-      <w:proofErr w:type="spellEnd"/>
-      <w:r>
+        <w:t>Comando de decriptação</w:t>
+      </w:r>
+      <w:r>
+        <w:t>:</w:t>
+      </w:r>
+    </w:p>
+    <w:p>
+      <w:pPr>
+        <w:pStyle w:val="terminal"/>
+        <w:rPr>
+          <w:lang w:val="pt-PT"/>
+        </w:rPr>
+      </w:pPr>
+      <w:r>
+        <w:rPr>
+          <w:lang w:val="pt-PT"/>
+        </w:rPr>
+        <w:t>java -</w:t>
+      </w:r>
+      <w:proofErr w:type="spellStart"/>
+      <w:proofErr w:type="gramStart"/>
+      <w:r>
+        <w:rPr>
+          <w:lang w:val="pt-PT"/>
+        </w:rPr>
+        <w:t>cp</w:t>
+      </w:r>
+      <w:proofErr w:type="spellEnd"/>
+      <w:r>
+        <w:rPr>
+          <w:lang w:val="pt-PT"/>
+        </w:rPr>
+        <w:t xml:space="preserve"> .;commons-codec-1.17.1.jar</w:t>
+      </w:r>
+      <w:proofErr w:type="gramEnd"/>
+      <w:r>
+        <w:rPr>
+          <w:lang w:val="pt-PT"/>
+        </w:rPr>
         <w:t xml:space="preserve"> </w:t>
       </w:r>
       <w:proofErr w:type="spellStart"/>
       <w:r>
-        <w:t>Encryption</w:t>
-      </w:r>
-      <w:proofErr w:type="spellEnd"/>
-      <w:r>
-        <w:t>)</w:t>
-      </w:r>
-    </w:p>
-    <w:p>
-      <w:r>
-        <w:t xml:space="preserve">AES in GCM fornece confidencialidade e integridade usando uma </w:t>
-      </w:r>
-      <w:proofErr w:type="spellStart"/>
-      <w:r>
-        <w:t>tag</w:t>
-      </w:r>
-      <w:proofErr w:type="spellEnd"/>
-      <w:r>
-        <w:t xml:space="preserve">. GCM não usa </w:t>
-      </w:r>
-      <w:proofErr w:type="spellStart"/>
-      <w:r>
-        <w:t>padding</w:t>
-      </w:r>
-      <w:proofErr w:type="spellEnd"/>
-      <w:r>
-        <w:t>.</w:t>
-      </w:r>
-    </w:p>
-    <w:p>
-      <w:r>
-        <w:t>Comando de encriptação</w:t>
-      </w:r>
-      <w:r>
-        <w:t>:</w:t>
-      </w:r>
-    </w:p>
-    <w:p>
-      <w:pPr>
-        <w:pStyle w:val="terminal"/>
-        <w:rPr>
-          <w:lang w:val="pt-PT"/>
-        </w:rPr>
-      </w:pPr>
-      <w:r>
-        <w:rPr>
-          <w:lang w:val="pt-PT"/>
-        </w:rPr>
-        <w:t>java -</w:t>
-      </w:r>
-      <w:proofErr w:type="spellStart"/>
-      <w:proofErr w:type="gramStart"/>
-      <w:r>
-        <w:rPr>
-          <w:lang w:val="pt-PT"/>
-        </w:rPr>
-        <w:t>cp</w:t>
-      </w:r>
-      <w:proofErr w:type="spellEnd"/>
-      <w:r>
-        <w:rPr>
-          <w:lang w:val="pt-PT"/>
-        </w:rPr>
-        <w:t xml:space="preserve"> .;commons-codec-1.17.1.jar</w:t>
-      </w:r>
-      <w:proofErr w:type="gramEnd"/>
+        <w:rPr>
+          <w:lang w:val="pt-PT"/>
+        </w:rPr>
+        <w:t>HybridFileEncryptor</w:t>
+      </w:r>
+      <w:proofErr w:type="spellEnd"/>
+      <w:r>
+        <w:rPr>
+          <w:lang w:val="pt-PT"/>
+        </w:rPr>
+        <w:t xml:space="preserve"> -</w:t>
+      </w:r>
+      <w:proofErr w:type="spellStart"/>
+      <w:r>
+        <w:rPr>
+          <w:lang w:val="pt-PT"/>
+        </w:rPr>
+        <w:t>dec</w:t>
+      </w:r>
+      <w:proofErr w:type="spellEnd"/>
       <w:r>
         <w:rPr>
           <w:lang w:val="pt-PT"/>
@@ -7017,7 +6900,63 @@
         <w:rPr>
           <w:lang w:val="pt-PT"/>
         </w:rPr>
-        <w:t>HybridFileEncryptor</w:t>
+        <w:t>encrypted_data.enc</w:t>
+      </w:r>
+      <w:proofErr w:type="spellEnd"/>
+      <w:r>
+        <w:rPr>
+          <w:lang w:val="pt-PT"/>
+        </w:rPr>
+        <w:t xml:space="preserve"> </w:t>
+      </w:r>
+      <w:proofErr w:type="spellStart"/>
+      <w:r>
+        <w:rPr>
+          <w:lang w:val="pt-PT"/>
+        </w:rPr>
+        <w:t>encrypted_key.enc</w:t>
+      </w:r>
+      <w:proofErr w:type="spellEnd"/>
+      <w:r>
+        <w:rPr>
+          <w:lang w:val="pt-PT"/>
+        </w:rPr>
+        <w:t xml:space="preserve"> </w:t>
+      </w:r>
+      <w:proofErr w:type="spellStart"/>
+      <w:r>
+        <w:rPr>
+          <w:lang w:val="pt-PT"/>
+        </w:rPr>
+        <w:t>certificates-keys</w:t>
+      </w:r>
+      <w:proofErr w:type="spellEnd"/>
+      <w:r>
+        <w:rPr>
+          <w:lang w:val="pt-PT"/>
+        </w:rPr>
+        <w:t>\</w:t>
+      </w:r>
+      <w:proofErr w:type="spellStart"/>
+      <w:r>
+        <w:rPr>
+          <w:lang w:val="pt-PT"/>
+        </w:rPr>
+        <w:t>pfx</w:t>
+      </w:r>
+      <w:proofErr w:type="spellEnd"/>
+      <w:r>
+        <w:rPr>
+          <w:lang w:val="pt-PT"/>
+        </w:rPr>
+        <w:t xml:space="preserve">\Alice_2.pfx </w:t>
+      </w:r>
+      <w:proofErr w:type="spellStart"/>
+      <w:r>
+        <w:rPr>
+          <w:lang w:val="pt-PT"/>
+        </w:rPr>
+        <w:t>changeit</w:t>
       </w:r>
       <w:proofErr w:type="spellEnd"/>
       <w:r>
@@ -7031,48 +6970,6 @@
         <w:rPr>
           <w:lang w:val="pt-PT"/>
         </w:rPr>
-        <w:t>enc</w:t>
-      </w:r>
-      <w:proofErr w:type="spellEnd"/>
-      <w:r>
-        <w:rPr>
-          <w:lang w:val="pt-PT"/>
-        </w:rPr>
-        <w:t xml:space="preserve"> mensagem.txt </w:t>
-      </w:r>
-      <w:proofErr w:type="spellStart"/>
-      <w:r>
-        <w:rPr>
-          <w:lang w:val="pt-PT"/>
-        </w:rPr>
-        <w:t>certificates-keys</w:t>
-      </w:r>
-      <w:proofErr w:type="spellEnd"/>
-      <w:r>
-        <w:rPr>
-          <w:lang w:val="pt-PT"/>
-        </w:rPr>
-        <w:t>\</w:t>
-      </w:r>
-      <w:proofErr w:type="spellStart"/>
-      <w:r>
-        <w:rPr>
-          <w:lang w:val="pt-PT"/>
-        </w:rPr>
-        <w:t>end-entities</w:t>
-      </w:r>
-      <w:proofErr w:type="spellEnd"/>
-      <w:r>
-        <w:rPr>
-          <w:lang w:val="pt-PT"/>
-        </w:rPr>
-        <w:t>\Alice_2.cer -</w:t>
-      </w:r>
-      <w:proofErr w:type="spellStart"/>
-      <w:r>
-        <w:rPr>
-          <w:lang w:val="pt-PT"/>
-        </w:rPr>
         <w:t>symAlg</w:t>
       </w:r>
       <w:proofErr w:type="spellEnd"/>
@@ -7080,7 +6977,21 @@
         <w:rPr>
           <w:lang w:val="pt-PT"/>
         </w:rPr>
-        <w:t xml:space="preserve"> AES -</w:t>
+        <w:t xml:space="preserve"> </w:t>
+      </w:r>
+      <w:proofErr w:type="spellStart"/>
+      <w:r>
+        <w:rPr>
+          <w:lang w:val="pt-PT"/>
+        </w:rPr>
+        <w:t>DESede</w:t>
+      </w:r>
+      <w:proofErr w:type="spellEnd"/>
+      <w:r>
+        <w:rPr>
+          <w:lang w:val="pt-PT"/>
+        </w:rPr>
+        <w:t xml:space="preserve"> -</w:t>
       </w:r>
       <w:proofErr w:type="spellStart"/>
       <w:r>
@@ -7108,58 +7019,6 @@
         <w:rPr>
           <w:lang w:val="pt-PT"/>
         </w:rPr>
-        <w:t xml:space="preserve"> AES/GCM/</w:t>
-      </w:r>
-      <w:proofErr w:type="spellStart"/>
-      <w:r>
-        <w:rPr>
-          <w:lang w:val="pt-PT"/>
-        </w:rPr>
-        <w:t>NoPadding</w:t>
-      </w:r>
-      <w:proofErr w:type="spellEnd"/>
-    </w:p>
-    <w:p>
-      <w:r>
-        <w:t>Comando de decriptação</w:t>
-      </w:r>
-      <w:r>
-        <w:t>:</w:t>
-      </w:r>
-    </w:p>
-    <w:p>
-      <w:pPr>
-        <w:pStyle w:val="terminal"/>
-        <w:rPr>
-          <w:lang w:val="pt-PT"/>
-        </w:rPr>
-      </w:pPr>
-      <w:r>
-        <w:rPr>
-          <w:lang w:val="pt-PT"/>
-        </w:rPr>
-        <w:t>java -</w:t>
-      </w:r>
-      <w:proofErr w:type="spellStart"/>
-      <w:proofErr w:type="gramStart"/>
-      <w:r>
-        <w:rPr>
-          <w:lang w:val="pt-PT"/>
-        </w:rPr>
-        <w:t>cp</w:t>
-      </w:r>
-      <w:proofErr w:type="spellEnd"/>
-      <w:r>
-        <w:rPr>
-          <w:lang w:val="pt-PT"/>
-        </w:rPr>
-        <w:t xml:space="preserve"> .;commons-codec-1.17.1.jar</w:t>
-      </w:r>
-      <w:proofErr w:type="gramEnd"/>
-      <w:r>
-        <w:rPr>
-          <w:lang w:val="pt-PT"/>
-        </w:rPr>
         <w:t xml:space="preserve"> </w:t>
       </w:r>
       <w:proofErr w:type="spellStart"/>
@@ -7167,504 +7026,22 @@
         <w:rPr>
           <w:lang w:val="pt-PT"/>
         </w:rPr>
-        <w:t>HybridFileEncryptor</w:t>
-      </w:r>
-      <w:proofErr w:type="spellEnd"/>
-      <w:r>
-        <w:rPr>
-          <w:lang w:val="pt-PT"/>
-        </w:rPr>
-        <w:t xml:space="preserve"> -</w:t>
-      </w:r>
-      <w:proofErr w:type="spellStart"/>
-      <w:r>
-        <w:rPr>
-          <w:lang w:val="pt-PT"/>
-        </w:rPr>
-        <w:t>dec</w:t>
-      </w:r>
-      <w:proofErr w:type="spellEnd"/>
-      <w:r>
-        <w:rPr>
-          <w:lang w:val="pt-PT"/>
-        </w:rPr>
-        <w:t xml:space="preserve"> </w:t>
-      </w:r>
-      <w:proofErr w:type="spellStart"/>
-      <w:r>
-        <w:rPr>
-          <w:lang w:val="pt-PT"/>
-        </w:rPr>
-        <w:t>encrypted_data.enc</w:t>
-      </w:r>
-      <w:proofErr w:type="spellEnd"/>
-      <w:r>
-        <w:rPr>
-          <w:lang w:val="pt-PT"/>
-        </w:rPr>
-        <w:t xml:space="preserve"> </w:t>
-      </w:r>
-      <w:proofErr w:type="spellStart"/>
-      <w:r>
-        <w:rPr>
-          <w:lang w:val="pt-PT"/>
-        </w:rPr>
-        <w:t>encrypted_key.enc</w:t>
-      </w:r>
-      <w:proofErr w:type="spellEnd"/>
-      <w:r>
-        <w:rPr>
-          <w:lang w:val="pt-PT"/>
-        </w:rPr>
-        <w:t xml:space="preserve"> </w:t>
-      </w:r>
-      <w:proofErr w:type="spellStart"/>
-      <w:r>
-        <w:rPr>
-          <w:lang w:val="pt-PT"/>
-        </w:rPr>
-        <w:t>certificates-keys</w:t>
-      </w:r>
-      <w:proofErr w:type="spellEnd"/>
-      <w:r>
-        <w:rPr>
-          <w:lang w:val="pt-PT"/>
-        </w:rPr>
-        <w:t>\</w:t>
-      </w:r>
-      <w:proofErr w:type="spellStart"/>
-      <w:r>
-        <w:rPr>
-          <w:lang w:val="pt-PT"/>
-        </w:rPr>
-        <w:t>pfx</w:t>
-      </w:r>
-      <w:proofErr w:type="spellEnd"/>
-      <w:r>
-        <w:rPr>
-          <w:lang w:val="pt-PT"/>
-        </w:rPr>
-        <w:t xml:space="preserve">\Alice_2.pfx </w:t>
-      </w:r>
-      <w:proofErr w:type="spellStart"/>
-      <w:r>
-        <w:rPr>
-          <w:lang w:val="pt-PT"/>
-        </w:rPr>
-        <w:t>changeit</w:t>
-      </w:r>
-      <w:proofErr w:type="spellEnd"/>
-      <w:r>
-        <w:rPr>
-          <w:lang w:val="pt-PT"/>
-        </w:rPr>
-        <w:t xml:space="preserve"> -</w:t>
-      </w:r>
-      <w:proofErr w:type="spellStart"/>
-      <w:r>
-        <w:rPr>
-          <w:lang w:val="pt-PT"/>
-        </w:rPr>
-        <w:t>symAlg</w:t>
-      </w:r>
-      <w:proofErr w:type="spellEnd"/>
-      <w:r>
-        <w:rPr>
-          <w:lang w:val="pt-PT"/>
-        </w:rPr>
-        <w:t xml:space="preserve"> AES -</w:t>
-      </w:r>
-      <w:proofErr w:type="spellStart"/>
-      <w:r>
-        <w:rPr>
-          <w:lang w:val="pt-PT"/>
-        </w:rPr>
-        <w:t>asymAlg</w:t>
-      </w:r>
-      <w:proofErr w:type="spellEnd"/>
-      <w:r>
-        <w:rPr>
-          <w:lang w:val="pt-PT"/>
-        </w:rPr>
-        <w:t xml:space="preserve"> RSA -</w:t>
-      </w:r>
-      <w:proofErr w:type="spellStart"/>
-      <w:r>
-        <w:rPr>
-          <w:lang w:val="pt-PT"/>
-        </w:rPr>
-        <w:t>transformation</w:t>
-      </w:r>
-      <w:proofErr w:type="spellEnd"/>
-      <w:r>
-        <w:rPr>
-          <w:lang w:val="pt-PT"/>
-        </w:rPr>
-        <w:t xml:space="preserve"> AES/GCM/</w:t>
-      </w:r>
-      <w:proofErr w:type="spellStart"/>
-      <w:r>
-        <w:rPr>
-          <w:lang w:val="pt-PT"/>
-        </w:rPr>
-        <w:t>NoPadding</w:t>
-      </w:r>
-      <w:proofErr w:type="spellEnd"/>
-    </w:p>
-    <w:p/>
-    <w:p>
-      <w:r>
-        <w:t xml:space="preserve">6. </w:t>
-      </w:r>
-      <w:r>
-        <w:t xml:space="preserve">Encriptação e </w:t>
-      </w:r>
-      <w:r>
-        <w:t>Decriptação</w:t>
-      </w:r>
-      <w:r>
-        <w:t xml:space="preserve"> com</w:t>
-      </w:r>
-      <w:r>
-        <w:t xml:space="preserve"> AES/ECB/PKCS5Padding (</w:t>
-      </w:r>
-      <w:r>
-        <w:t>Não tem</w:t>
-      </w:r>
-      <w:r>
-        <w:t xml:space="preserve"> IV)</w:t>
-      </w:r>
-    </w:p>
-    <w:p>
-      <w:r>
-        <w:t>Comando de encriptação</w:t>
-      </w:r>
-      <w:r>
-        <w:t>:</w:t>
-      </w:r>
-    </w:p>
-    <w:p>
-      <w:pPr>
-        <w:pStyle w:val="terminal"/>
-        <w:rPr>
-          <w:lang w:val="pt-PT"/>
-        </w:rPr>
-      </w:pPr>
-      <w:r>
-        <w:rPr>
-          <w:lang w:val="pt-PT"/>
-        </w:rPr>
-        <w:t>java -</w:t>
-      </w:r>
-      <w:proofErr w:type="spellStart"/>
-      <w:proofErr w:type="gramStart"/>
-      <w:r>
-        <w:rPr>
-          <w:lang w:val="pt-PT"/>
-        </w:rPr>
-        <w:t>cp</w:t>
-      </w:r>
-      <w:proofErr w:type="spellEnd"/>
-      <w:r>
-        <w:rPr>
-          <w:lang w:val="pt-PT"/>
-        </w:rPr>
-        <w:t xml:space="preserve"> .;commons-codec-1.17.1.jar</w:t>
-      </w:r>
-      <w:proofErr w:type="gramEnd"/>
-      <w:r>
-        <w:rPr>
-          <w:lang w:val="pt-PT"/>
-        </w:rPr>
-        <w:t xml:space="preserve"> </w:t>
-      </w:r>
-      <w:proofErr w:type="spellStart"/>
-      <w:r>
-        <w:rPr>
-          <w:lang w:val="pt-PT"/>
-        </w:rPr>
-        <w:t>HybridFileEncryptor</w:t>
-      </w:r>
-      <w:proofErr w:type="spellEnd"/>
-      <w:r>
-        <w:rPr>
-          <w:lang w:val="pt-PT"/>
-        </w:rPr>
-        <w:t xml:space="preserve"> -</w:t>
-      </w:r>
-      <w:proofErr w:type="spellStart"/>
-      <w:r>
-        <w:rPr>
-          <w:lang w:val="pt-PT"/>
-        </w:rPr>
-        <w:t>enc</w:t>
-      </w:r>
-      <w:proofErr w:type="spellEnd"/>
-      <w:r>
-        <w:rPr>
-          <w:lang w:val="pt-PT"/>
-        </w:rPr>
-        <w:t xml:space="preserve"> mensagem.txt </w:t>
-      </w:r>
-      <w:proofErr w:type="spellStart"/>
-      <w:r>
-        <w:rPr>
-          <w:lang w:val="pt-PT"/>
-        </w:rPr>
-        <w:t>certificates-keys</w:t>
-      </w:r>
-      <w:proofErr w:type="spellEnd"/>
-      <w:r>
-        <w:rPr>
-          <w:lang w:val="pt-PT"/>
-        </w:rPr>
-        <w:t>\</w:t>
-      </w:r>
-      <w:proofErr w:type="spellStart"/>
-      <w:r>
-        <w:rPr>
-          <w:lang w:val="pt-PT"/>
-        </w:rPr>
-        <w:t>end-entities</w:t>
-      </w:r>
-      <w:proofErr w:type="spellEnd"/>
-      <w:r>
-        <w:rPr>
-          <w:lang w:val="pt-PT"/>
-        </w:rPr>
-        <w:t>\Alice_2.cer -</w:t>
-      </w:r>
-      <w:proofErr w:type="spellStart"/>
-      <w:r>
-        <w:rPr>
-          <w:lang w:val="pt-PT"/>
-        </w:rPr>
-        <w:t>symAlg</w:t>
-      </w:r>
-      <w:proofErr w:type="spellEnd"/>
-      <w:r>
-        <w:rPr>
-          <w:lang w:val="pt-PT"/>
-        </w:rPr>
-        <w:t xml:space="preserve"> AES -</w:t>
-      </w:r>
-      <w:proofErr w:type="spellStart"/>
-      <w:r>
-        <w:rPr>
-          <w:lang w:val="pt-PT"/>
-        </w:rPr>
-        <w:t>asymAlg</w:t>
-      </w:r>
-      <w:proofErr w:type="spellEnd"/>
-      <w:r>
-        <w:rPr>
-          <w:lang w:val="pt-PT"/>
-        </w:rPr>
-        <w:t xml:space="preserve"> RSA -</w:t>
-      </w:r>
-      <w:proofErr w:type="spellStart"/>
-      <w:r>
-        <w:rPr>
-          <w:lang w:val="pt-PT"/>
-        </w:rPr>
-        <w:t>transformation</w:t>
-      </w:r>
-      <w:proofErr w:type="spellEnd"/>
-      <w:r>
-        <w:rPr>
-          <w:lang w:val="pt-PT"/>
-        </w:rPr>
-        <w:t xml:space="preserve"> AES/ECB/PKCS5Padding</w:t>
-      </w:r>
-    </w:p>
-    <w:p>
-      <w:r>
-        <w:t>Comando de decriptação</w:t>
-      </w:r>
-      <w:r>
-        <w:t>:</w:t>
-      </w:r>
-    </w:p>
-    <w:p>
-      <w:pPr>
-        <w:pStyle w:val="terminal"/>
-        <w:rPr>
-          <w:lang w:val="pt-PT"/>
-        </w:rPr>
-      </w:pPr>
-      <w:r>
-        <w:rPr>
-          <w:lang w:val="pt-PT"/>
-        </w:rPr>
-        <w:t>java -</w:t>
-      </w:r>
-      <w:proofErr w:type="spellStart"/>
-      <w:proofErr w:type="gramStart"/>
-      <w:r>
-        <w:rPr>
-          <w:lang w:val="pt-PT"/>
-        </w:rPr>
-        <w:t>cp</w:t>
-      </w:r>
-      <w:proofErr w:type="spellEnd"/>
-      <w:r>
-        <w:rPr>
-          <w:lang w:val="pt-PT"/>
-        </w:rPr>
-        <w:t xml:space="preserve"> .;commons-codec-1.17.1.jar</w:t>
-      </w:r>
-      <w:proofErr w:type="gramEnd"/>
-      <w:r>
-        <w:rPr>
-          <w:lang w:val="pt-PT"/>
-        </w:rPr>
-        <w:t xml:space="preserve"> </w:t>
-      </w:r>
-      <w:proofErr w:type="spellStart"/>
-      <w:r>
-        <w:rPr>
-          <w:lang w:val="pt-PT"/>
-        </w:rPr>
-        <w:t>HybridFileEncryptor</w:t>
-      </w:r>
-      <w:proofErr w:type="spellEnd"/>
-      <w:r>
-        <w:rPr>
-          <w:lang w:val="pt-PT"/>
-        </w:rPr>
-        <w:t xml:space="preserve"> -</w:t>
-      </w:r>
-      <w:proofErr w:type="spellStart"/>
-      <w:r>
-        <w:rPr>
-          <w:lang w:val="pt-PT"/>
-        </w:rPr>
-        <w:t>dec</w:t>
-      </w:r>
-      <w:proofErr w:type="spellEnd"/>
-      <w:r>
-        <w:rPr>
-          <w:lang w:val="pt-PT"/>
-        </w:rPr>
-        <w:t xml:space="preserve"> </w:t>
-      </w:r>
-      <w:proofErr w:type="spellStart"/>
-      <w:r>
-        <w:rPr>
-          <w:lang w:val="pt-PT"/>
-        </w:rPr>
-        <w:t>encrypted_data.enc</w:t>
-      </w:r>
-      <w:proofErr w:type="spellEnd"/>
-      <w:r>
-        <w:rPr>
-          <w:lang w:val="pt-PT"/>
-        </w:rPr>
-        <w:t xml:space="preserve"> </w:t>
-      </w:r>
-      <w:proofErr w:type="spellStart"/>
-      <w:r>
-        <w:rPr>
-          <w:lang w:val="pt-PT"/>
-        </w:rPr>
-        <w:t>encrypted_key.enc</w:t>
-      </w:r>
-      <w:proofErr w:type="spellEnd"/>
-      <w:r>
-        <w:rPr>
-          <w:lang w:val="pt-PT"/>
-        </w:rPr>
-        <w:t xml:space="preserve"> </w:t>
-      </w:r>
-      <w:proofErr w:type="spellStart"/>
-      <w:r>
-        <w:rPr>
-          <w:lang w:val="pt-PT"/>
-        </w:rPr>
-        <w:t>certificates-keys</w:t>
-      </w:r>
-      <w:proofErr w:type="spellEnd"/>
-      <w:r>
-        <w:rPr>
-          <w:lang w:val="pt-PT"/>
-        </w:rPr>
-        <w:t>\</w:t>
-      </w:r>
-      <w:proofErr w:type="spellStart"/>
-      <w:r>
-        <w:rPr>
-          <w:lang w:val="pt-PT"/>
-        </w:rPr>
-        <w:t>pfx</w:t>
-      </w:r>
-      <w:proofErr w:type="spellEnd"/>
-      <w:r>
-        <w:rPr>
-          <w:lang w:val="pt-PT"/>
-        </w:rPr>
-        <w:t xml:space="preserve">\Alice_2.pfx </w:t>
-      </w:r>
-      <w:proofErr w:type="spellStart"/>
-      <w:r>
-        <w:rPr>
-          <w:lang w:val="pt-PT"/>
-        </w:rPr>
-        <w:t>changeit</w:t>
-      </w:r>
-      <w:proofErr w:type="spellEnd"/>
-      <w:r>
-        <w:rPr>
-          <w:lang w:val="pt-PT"/>
-        </w:rPr>
-        <w:t xml:space="preserve"> -</w:t>
-      </w:r>
-      <w:proofErr w:type="spellStart"/>
-      <w:r>
-        <w:rPr>
-          <w:lang w:val="pt-PT"/>
-        </w:rPr>
-        <w:t>symAlg</w:t>
-      </w:r>
-      <w:proofErr w:type="spellEnd"/>
-      <w:r>
-        <w:rPr>
-          <w:lang w:val="pt-PT"/>
-        </w:rPr>
-        <w:t xml:space="preserve"> AES -</w:t>
-      </w:r>
-      <w:proofErr w:type="spellStart"/>
-      <w:r>
-        <w:rPr>
-          <w:lang w:val="pt-PT"/>
-        </w:rPr>
-        <w:t>asymAlg</w:t>
-      </w:r>
-      <w:proofErr w:type="spellEnd"/>
-      <w:r>
-        <w:rPr>
-          <w:lang w:val="pt-PT"/>
-        </w:rPr>
-        <w:t xml:space="preserve"> RSA -</w:t>
-      </w:r>
-      <w:proofErr w:type="spellStart"/>
-      <w:r>
-        <w:rPr>
-          <w:lang w:val="pt-PT"/>
-        </w:rPr>
-        <w:t>transformation</w:t>
-      </w:r>
-      <w:proofErr w:type="spellEnd"/>
-      <w:r>
-        <w:rPr>
-          <w:lang w:val="pt-PT"/>
-        </w:rPr>
-        <w:t xml:space="preserve"> AES/ECB/PKCS5Padding</w:t>
-      </w:r>
-    </w:p>
-    <w:p/>
-    <w:p>
-      <w:r>
-        <w:t xml:space="preserve">7. </w:t>
+        <w:t>DESede</w:t>
+      </w:r>
+      <w:proofErr w:type="spellEnd"/>
+      <w:r>
+        <w:rPr>
+          <w:lang w:val="pt-PT"/>
+        </w:rPr>
+        <w:t>/CBC/PKCS5Padding</w:t>
+      </w:r>
+    </w:p>
+    <w:p>
+      <w:r>
+        <w:t>5</w:t>
+      </w:r>
+      <w:r>
+        <w:t xml:space="preserve">. </w:t>
       </w:r>
       <w:r>
         <w:t xml:space="preserve">Encriptação e </w:t>

</xml_diff>